<commit_message>
Media Services and Hybrid Apps
</commit_message>
<xml_diff>
--- a/Udemy 70-534.docx
+++ b/Udemy 70-534.docx
@@ -3715,11 +3715,384 @@
         </w:rPr>
         <w:t xml:space="preserve">Don’t create your own security. </w:t>
       </w:r>
+    </w:p>
+    <w:p>
+      <w:pPr>
+        <w:rPr>
+          <w:sz w:val="24"/>
+          <w:szCs w:val="24"/>
+        </w:rPr>
+      </w:pPr>
+    </w:p>
+    <w:p>
+      <w:pPr>
+        <w:rPr>
+          <w:b/>
+          <w:sz w:val="24"/>
+          <w:szCs w:val="24"/>
+        </w:rPr>
+      </w:pPr>
+      <w:r>
+        <w:rPr>
+          <w:b/>
+          <w:sz w:val="24"/>
+          <w:szCs w:val="24"/>
+        </w:rPr>
+        <w:t>Hybrid Apps</w:t>
+      </w:r>
+    </w:p>
+    <w:p>
+      <w:pPr>
+        <w:rPr>
+          <w:sz w:val="24"/>
+          <w:szCs w:val="24"/>
+        </w:rPr>
+      </w:pPr>
+      <w:r>
+        <w:rPr>
+          <w:sz w:val="24"/>
+          <w:szCs w:val="24"/>
+        </w:rPr>
+        <w:t>Service Bus:</w:t>
+      </w:r>
+    </w:p>
+    <w:p>
+      <w:pPr>
+        <w:spacing w:after="0"/>
+        <w:rPr>
+          <w:sz w:val="24"/>
+          <w:szCs w:val="24"/>
+        </w:rPr>
+      </w:pPr>
+      <w:r>
+        <w:rPr>
+          <w:sz w:val="24"/>
+          <w:szCs w:val="24"/>
+        </w:rPr>
+        <w:t xml:space="preserve">Design hybrid application with design strategies.  Onprem and services running in azure. </w:t>
+      </w:r>
+    </w:p>
+    <w:p>
+      <w:pPr>
+        <w:spacing w:after="0"/>
+        <w:rPr>
+          <w:sz w:val="24"/>
+          <w:szCs w:val="24"/>
+        </w:rPr>
+      </w:pPr>
+      <w:r>
+        <w:rPr>
+          <w:sz w:val="24"/>
+          <w:szCs w:val="24"/>
+        </w:rPr>
+        <w:t xml:space="preserve">Security may not allow some services to run in the cloud. External use might be rare. </w:t>
+      </w:r>
+    </w:p>
+    <w:p>
+      <w:pPr>
+        <w:spacing w:after="0"/>
+        <w:rPr>
+          <w:sz w:val="24"/>
+          <w:szCs w:val="24"/>
+        </w:rPr>
+      </w:pPr>
+      <w:r>
+        <w:rPr>
+          <w:sz w:val="24"/>
+          <w:szCs w:val="24"/>
+        </w:rPr>
+        <w:t>Service bus relay allows apps to connect to your on premises service.  WCF accepts the calls</w:t>
+      </w:r>
+      <w:r>
+        <w:rPr>
+          <w:sz w:val="24"/>
+          <w:szCs w:val="24"/>
+        </w:rPr>
+        <w:t xml:space="preserve"> and passes the WCF service running in the corporate network.</w:t>
+      </w:r>
+      <w:r>
+        <w:rPr>
+          <w:sz w:val="24"/>
+          <w:szCs w:val="24"/>
+        </w:rPr>
+        <w:t xml:space="preserve"> Allows you to be selective on the service that is running into your network. </w:t>
+      </w:r>
+    </w:p>
+    <w:p>
+      <w:pPr>
+        <w:spacing w:after="0"/>
+        <w:rPr>
+          <w:sz w:val="24"/>
+          <w:szCs w:val="24"/>
+        </w:rPr>
+      </w:pPr>
+    </w:p>
+    <w:p>
+      <w:pPr>
+        <w:spacing w:after="0"/>
+        <w:rPr>
+          <w:sz w:val="24"/>
+          <w:szCs w:val="24"/>
+        </w:rPr>
+      </w:pPr>
+      <w:r>
+        <w:rPr>
+          <w:sz w:val="24"/>
+          <w:szCs w:val="24"/>
+        </w:rPr>
+        <w:t>BizTalk API:</w:t>
+      </w:r>
+    </w:p>
+    <w:p>
+      <w:pPr>
+        <w:spacing w:after="0"/>
+        <w:rPr>
+          <w:sz w:val="24"/>
+          <w:szCs w:val="24"/>
+        </w:rPr>
+      </w:pPr>
+    </w:p>
+    <w:p>
+      <w:pPr>
+        <w:spacing w:after="0"/>
+        <w:rPr>
+          <w:sz w:val="24"/>
+          <w:szCs w:val="24"/>
+        </w:rPr>
+      </w:pPr>
+      <w:r>
+        <w:rPr>
+          <w:sz w:val="24"/>
+          <w:szCs w:val="24"/>
+        </w:rPr>
+        <w:t xml:space="preserve">Can managed hybrid connections built in. </w:t>
+      </w:r>
+      <w:r>
+        <w:rPr>
+          <w:sz w:val="24"/>
+          <w:szCs w:val="24"/>
+        </w:rPr>
+        <w:t>web apps can use cany language</w:t>
+      </w:r>
+    </w:p>
+    <w:p>
+      <w:pPr>
+        <w:spacing w:after="0"/>
+        <w:rPr>
+          <w:sz w:val="24"/>
+          <w:szCs w:val="24"/>
+        </w:rPr>
+      </w:pPr>
+      <w:r>
+        <w:rPr>
+          <w:sz w:val="24"/>
+          <w:szCs w:val="24"/>
+        </w:rPr>
+        <w:t>Applications can be moved from local network to cloud without changing connection strings.</w:t>
+      </w:r>
+      <w:r>
+        <w:rPr>
+          <w:sz w:val="24"/>
+          <w:szCs w:val="24"/>
+        </w:rPr>
+        <w:t xml:space="preserve"> No connection string required.</w:t>
+      </w:r>
+    </w:p>
+    <w:p>
+      <w:pPr>
+        <w:spacing w:after="0"/>
+        <w:rPr>
+          <w:sz w:val="24"/>
+          <w:szCs w:val="24"/>
+        </w:rPr>
+      </w:pPr>
+    </w:p>
+    <w:p>
+      <w:pPr>
+        <w:spacing w:after="0"/>
+        <w:rPr>
+          <w:sz w:val="24"/>
+          <w:szCs w:val="24"/>
+        </w:rPr>
+      </w:pPr>
+    </w:p>
+    <w:p>
+      <w:pPr>
+        <w:spacing w:after="0"/>
+        <w:rPr>
+          <w:b/>
+          <w:sz w:val="24"/>
+          <w:szCs w:val="24"/>
+        </w:rPr>
+      </w:pPr>
+      <w:r>
+        <w:rPr>
+          <w:b/>
+          <w:sz w:val="24"/>
+          <w:szCs w:val="24"/>
+        </w:rPr>
+        <w:t>Azure Media Services</w:t>
+      </w:r>
+    </w:p>
+    <w:p>
+      <w:pPr>
+        <w:spacing w:after="0"/>
+        <w:rPr>
+          <w:b/>
+          <w:sz w:val="24"/>
+          <w:szCs w:val="24"/>
+        </w:rPr>
+      </w:pPr>
+    </w:p>
+    <w:p>
+      <w:pPr>
+        <w:spacing w:after="0"/>
+        <w:rPr>
+          <w:sz w:val="24"/>
+          <w:szCs w:val="24"/>
+        </w:rPr>
+      </w:pPr>
+      <w:r>
+        <w:rPr>
+          <w:sz w:val="24"/>
+          <w:szCs w:val="24"/>
+        </w:rPr>
+        <w:t>Design a media service</w:t>
+      </w:r>
+      <w:r>
+        <w:rPr>
+          <w:sz w:val="24"/>
+          <w:szCs w:val="24"/>
+        </w:rPr>
+        <w:t>. Media watched online everyday.</w:t>
+      </w:r>
+      <w:r>
+        <w:rPr>
+          <w:sz w:val="24"/>
+          <w:szCs w:val="24"/>
+        </w:rPr>
+        <w:t xml:space="preserve"> Supports online streaming videos bot live and pre-recorded</w:t>
+      </w:r>
+    </w:p>
+    <w:p>
+      <w:pPr>
+        <w:spacing w:after="0"/>
+        <w:rPr>
+          <w:sz w:val="24"/>
+          <w:szCs w:val="24"/>
+        </w:rPr>
+      </w:pPr>
+      <w:r>
+        <w:rPr>
+          <w:sz w:val="24"/>
+          <w:szCs w:val="24"/>
+        </w:rPr>
+        <w:t>On PaaS</w:t>
+      </w:r>
+      <w:r>
+        <w:rPr>
+          <w:sz w:val="24"/>
+          <w:szCs w:val="24"/>
+        </w:rPr>
+        <w:t>. Signal goes into Media services for live encoding.</w:t>
+      </w:r>
+      <w:r>
+        <w:rPr>
+          <w:sz w:val="24"/>
+          <w:szCs w:val="24"/>
+        </w:rPr>
+        <w:t xml:space="preserve"> SDK’s available.</w:t>
+      </w:r>
+      <w:r>
+        <w:rPr>
+          <w:sz w:val="24"/>
+          <w:szCs w:val="24"/>
+        </w:rPr>
+        <w:t xml:space="preserve"> (RTMP &amp; RTP)</w:t>
+      </w:r>
+      <w:r>
+        <w:rPr>
+          <w:sz w:val="24"/>
+          <w:szCs w:val="24"/>
+        </w:rPr>
+        <w:t xml:space="preserve">. Supports Preview Monitoring. </w:t>
+      </w:r>
+      <w:r>
+        <w:rPr>
+          <w:sz w:val="24"/>
+          <w:szCs w:val="24"/>
+        </w:rPr>
+        <w:t xml:space="preserve">Media indexer including closed captions and transcripts. </w:t>
+      </w:r>
+      <w:r>
+        <w:rPr>
+          <w:sz w:val="24"/>
+          <w:szCs w:val="24"/>
+        </w:rPr>
+        <w:t>Checks quality of stream. Archiving and storage for records.</w:t>
+      </w:r>
+      <w:r>
+        <w:rPr>
+          <w:sz w:val="24"/>
+          <w:szCs w:val="24"/>
+        </w:rPr>
+        <w:t xml:space="preserve"> Supports DRM and AES. </w:t>
+      </w:r>
+    </w:p>
+    <w:p>
+      <w:pPr>
+        <w:spacing w:after="0"/>
+        <w:rPr>
+          <w:sz w:val="24"/>
+          <w:szCs w:val="24"/>
+        </w:rPr>
+      </w:pPr>
+    </w:p>
+    <w:p>
+      <w:pPr>
+        <w:spacing w:after="0"/>
+        <w:rPr>
+          <w:sz w:val="24"/>
+          <w:szCs w:val="24"/>
+        </w:rPr>
+      </w:pPr>
+    </w:p>
+    <w:p>
+      <w:pPr>
+        <w:rPr>
+          <w:sz w:val="24"/>
+        </w:rPr>
+      </w:pPr>
+      <w:r>
+        <w:rPr>
+          <w:sz w:val="24"/>
+        </w:rPr>
+        <w:t>Assignment #</w:t>
+      </w:r>
+      <w:r>
+        <w:rPr>
+          <w:sz w:val="24"/>
+        </w:rPr>
+        <w:t>3</w:t>
+      </w:r>
+      <w:r>
+        <w:rPr>
+          <w:sz w:val="24"/>
+        </w:rPr>
+        <w:t xml:space="preserve"> – </w:t>
+      </w:r>
+      <w:r>
+        <w:rPr>
+          <w:sz w:val="24"/>
+        </w:rPr>
+        <w:t>Create a storage account and a container. Create a table using Table Storage. Write a small .NET program that uses Table Storage.</w:t>
+      </w:r>
       <w:bookmarkStart w:id="0" w:name="_GoBack"/>
       <w:bookmarkEnd w:id="0"/>
     </w:p>
     <w:p>
       <w:pPr>
+        <w:spacing w:after="0"/>
         <w:rPr>
           <w:sz w:val="24"/>
           <w:szCs w:val="24"/>
@@ -5615,7 +5988,7 @@
 </file>
 
 <file path=customXml/itemProps1.xml><?xml version="1.0" encoding="utf-8"?>
-<ds:datastoreItem xmlns:ds="http://schemas.openxmlformats.org/officeDocument/2006/customXml" ds:itemID="{97EFC889-B11F-4AEC-9CFF-D4AEA1642AD0}">
+<ds:datastoreItem xmlns:ds="http://schemas.openxmlformats.org/officeDocument/2006/customXml" ds:itemID="{674457D9-8ADE-4103-9614-60C4A6BEFC76}">
   <ds:schemaRefs>
     <ds:schemaRef ds:uri="http://schemas.openxmlformats.org/officeDocument/2006/bibliography"/>
   </ds:schemaRefs>

</xml_diff>

<commit_message>
integration and storage services
</commit_message>
<xml_diff>
--- a/Udemy 70-534.docx
+++ b/Udemy 70-534.docx
@@ -4087,17 +4087,2620 @@
         </w:rPr>
         <w:t>Create a storage account and a container. Create a table using Table Storage. Write a small .NET program that uses Table Storage.</w:t>
       </w:r>
+    </w:p>
+    <w:p>
+      <w:pPr>
+        <w:spacing w:after="0"/>
+        <w:rPr>
+          <w:sz w:val="24"/>
+          <w:szCs w:val="24"/>
+        </w:rPr>
+      </w:pPr>
+    </w:p>
+    <w:p>
+      <w:pPr>
+        <w:spacing w:after="0"/>
+        <w:rPr>
+          <w:b/>
+          <w:sz w:val="24"/>
+          <w:szCs w:val="24"/>
+        </w:rPr>
+      </w:pPr>
+      <w:r>
+        <w:rPr>
+          <w:b/>
+          <w:sz w:val="24"/>
+          <w:szCs w:val="24"/>
+        </w:rPr>
+        <w:t>Introduction to Advanced Applications</w:t>
+      </w:r>
+    </w:p>
+    <w:p>
+      <w:pPr>
+        <w:spacing w:after="0"/>
+        <w:rPr>
+          <w:b/>
+          <w:sz w:val="24"/>
+          <w:szCs w:val="24"/>
+        </w:rPr>
+      </w:pPr>
+    </w:p>
+    <w:p>
+      <w:pPr>
+        <w:spacing w:after="0"/>
+        <w:rPr>
+          <w:sz w:val="24"/>
+          <w:szCs w:val="24"/>
+        </w:rPr>
+      </w:pPr>
+      <w:r>
+        <w:rPr>
+          <w:sz w:val="24"/>
+          <w:szCs w:val="24"/>
+        </w:rPr>
+        <w:t>Design an advanced application</w:t>
+      </w:r>
+    </w:p>
+    <w:p>
+      <w:pPr>
+        <w:spacing w:after="0"/>
+        <w:rPr>
+          <w:sz w:val="24"/>
+          <w:szCs w:val="24"/>
+        </w:rPr>
+      </w:pPr>
+      <w:r>
+        <w:rPr>
+          <w:sz w:val="24"/>
+          <w:szCs w:val="24"/>
+        </w:rPr>
+        <w:lastRenderedPageBreak/>
+        <w:t>Compute Intensive:</w:t>
+      </w:r>
+    </w:p>
+    <w:p>
+      <w:pPr>
+        <w:spacing w:after="0"/>
+        <w:rPr>
+          <w:sz w:val="24"/>
+          <w:szCs w:val="24"/>
+        </w:rPr>
+      </w:pPr>
+    </w:p>
+    <w:p>
+      <w:pPr>
+        <w:spacing w:after="0"/>
+        <w:rPr>
+          <w:sz w:val="24"/>
+          <w:szCs w:val="24"/>
+        </w:rPr>
+      </w:pPr>
+      <w:r>
+        <w:rPr>
+          <w:sz w:val="24"/>
+          <w:szCs w:val="24"/>
+        </w:rPr>
+        <w:t>Need more resources. You can add them. Large job broken into smaller tasks.</w:t>
+      </w:r>
+      <w:r>
+        <w:rPr>
+          <w:sz w:val="24"/>
+          <w:szCs w:val="24"/>
+        </w:rPr>
+        <w:t xml:space="preserve"> SETI@home. Use cases – disease research, molecular simulation, mathematic problems, etc. Job tha</w:t>
+      </w:r>
+      <w:r>
+        <w:rPr>
+          <w:sz w:val="24"/>
+          <w:szCs w:val="24"/>
+        </w:rPr>
+        <w:t>t can only be handled serially not scale.</w:t>
+      </w:r>
+      <w:r>
+        <w:rPr>
+          <w:sz w:val="24"/>
+          <w:szCs w:val="24"/>
+        </w:rPr>
+        <w:t xml:space="preserve"> Speed of processor is the speed of that task. </w:t>
+      </w:r>
+      <w:r>
+        <w:rPr>
+          <w:sz w:val="24"/>
+          <w:szCs w:val="24"/>
+        </w:rPr>
+        <w:t>Split the processor to handle the jobs</w:t>
+      </w:r>
+    </w:p>
+    <w:p>
+      <w:pPr>
+        <w:spacing w:after="0"/>
+        <w:rPr>
+          <w:sz w:val="24"/>
+          <w:szCs w:val="24"/>
+        </w:rPr>
+      </w:pPr>
+      <w:r>
+        <w:rPr>
+          <w:sz w:val="24"/>
+          <w:szCs w:val="24"/>
+        </w:rPr>
+        <w:t xml:space="preserve">Manage, scale, elastic, pay for use. </w:t>
+      </w:r>
+    </w:p>
+    <w:p>
+      <w:pPr>
+        <w:spacing w:after="0"/>
+        <w:rPr>
+          <w:sz w:val="24"/>
+          <w:szCs w:val="24"/>
+        </w:rPr>
+      </w:pPr>
+    </w:p>
+    <w:p>
+      <w:pPr>
+        <w:spacing w:after="0"/>
+        <w:rPr>
+          <w:sz w:val="24"/>
+          <w:szCs w:val="24"/>
+        </w:rPr>
+      </w:pPr>
+      <w:r>
+        <w:rPr>
+          <w:sz w:val="24"/>
+          <w:szCs w:val="24"/>
+        </w:rPr>
+        <w:t>HPC pack:</w:t>
+      </w:r>
+    </w:p>
+    <w:p>
+      <w:pPr>
+        <w:pStyle w:val="ListParagraph"/>
+        <w:numPr>
+          <w:ilvl w:val="0"/>
+          <w:numId w:val="11"/>
+        </w:numPr>
+        <w:spacing w:after="0"/>
+        <w:rPr>
+          <w:sz w:val="24"/>
+          <w:szCs w:val="24"/>
+        </w:rPr>
+      </w:pPr>
+      <w:r>
+        <w:rPr>
+          <w:sz w:val="24"/>
+          <w:szCs w:val="24"/>
+        </w:rPr>
+        <w:t xml:space="preserve">meant originally for on premises. </w:t>
+      </w:r>
+    </w:p>
+    <w:p>
+      <w:pPr>
+        <w:pStyle w:val="ListParagraph"/>
+        <w:numPr>
+          <w:ilvl w:val="0"/>
+          <w:numId w:val="11"/>
+        </w:numPr>
+        <w:spacing w:after="0"/>
+        <w:rPr>
+          <w:sz w:val="24"/>
+          <w:szCs w:val="24"/>
+        </w:rPr>
+      </w:pPr>
+      <w:r>
+        <w:rPr>
+          <w:sz w:val="24"/>
+          <w:szCs w:val="24"/>
+        </w:rPr>
+        <w:t>Hybrid</w:t>
+      </w:r>
+    </w:p>
+    <w:p>
+      <w:pPr>
+        <w:pStyle w:val="ListParagraph"/>
+        <w:numPr>
+          <w:ilvl w:val="0"/>
+          <w:numId w:val="11"/>
+        </w:numPr>
+        <w:spacing w:after="0"/>
+        <w:rPr>
+          <w:sz w:val="24"/>
+          <w:szCs w:val="24"/>
+        </w:rPr>
+      </w:pPr>
+      <w:r>
+        <w:rPr>
+          <w:sz w:val="24"/>
+          <w:szCs w:val="24"/>
+        </w:rPr>
+        <w:t>IaaS</w:t>
+      </w:r>
+    </w:p>
+    <w:p>
+      <w:pPr>
+        <w:pStyle w:val="ListParagraph"/>
+        <w:numPr>
+          <w:ilvl w:val="0"/>
+          <w:numId w:val="11"/>
+        </w:numPr>
+        <w:spacing w:after="0"/>
+        <w:rPr>
+          <w:sz w:val="24"/>
+          <w:szCs w:val="24"/>
+        </w:rPr>
+      </w:pPr>
+      <w:r>
+        <w:rPr>
+          <w:sz w:val="24"/>
+          <w:szCs w:val="24"/>
+        </w:rPr>
+        <w:t>PaaS (Azure Batch)</w:t>
+      </w:r>
+    </w:p>
+    <w:p>
+      <w:pPr>
+        <w:spacing w:after="0"/>
+        <w:rPr>
+          <w:sz w:val="24"/>
+          <w:szCs w:val="24"/>
+        </w:rPr>
+      </w:pPr>
+    </w:p>
+    <w:p>
+      <w:pPr>
+        <w:spacing w:after="0"/>
+        <w:rPr>
+          <w:sz w:val="24"/>
+          <w:szCs w:val="24"/>
+        </w:rPr>
+      </w:pPr>
+      <w:r>
+        <w:rPr>
+          <w:sz w:val="24"/>
+          <w:szCs w:val="24"/>
+        </w:rPr>
+        <w:t>Head node versus compute:</w:t>
+      </w:r>
+    </w:p>
+    <w:p>
+      <w:pPr>
+        <w:pStyle w:val="ListParagraph"/>
+        <w:numPr>
+          <w:ilvl w:val="0"/>
+          <w:numId w:val="12"/>
+        </w:numPr>
+        <w:spacing w:after="0"/>
+        <w:rPr>
+          <w:sz w:val="24"/>
+          <w:szCs w:val="24"/>
+        </w:rPr>
+      </w:pPr>
+      <w:r>
+        <w:rPr>
+          <w:sz w:val="24"/>
+          <w:szCs w:val="24"/>
+        </w:rPr>
+        <w:t>Head node controls the distribution of jobs</w:t>
+      </w:r>
+    </w:p>
+    <w:p>
+      <w:pPr>
+        <w:pStyle w:val="ListParagraph"/>
+        <w:numPr>
+          <w:ilvl w:val="0"/>
+          <w:numId w:val="12"/>
+        </w:numPr>
+        <w:spacing w:after="0"/>
+        <w:rPr>
+          <w:sz w:val="24"/>
+          <w:szCs w:val="24"/>
+        </w:rPr>
+      </w:pPr>
+      <w:r>
+        <w:rPr>
+          <w:sz w:val="24"/>
+          <w:szCs w:val="24"/>
+        </w:rPr>
+        <w:t>Tasks happen on cluster</w:t>
+      </w:r>
+    </w:p>
+    <w:p>
+      <w:pPr>
+        <w:pStyle w:val="ListParagraph"/>
+        <w:numPr>
+          <w:ilvl w:val="0"/>
+          <w:numId w:val="12"/>
+        </w:numPr>
+        <w:spacing w:after="0"/>
+        <w:rPr>
+          <w:sz w:val="24"/>
+          <w:szCs w:val="24"/>
+        </w:rPr>
+      </w:pPr>
+      <w:r>
+        <w:rPr>
+          <w:sz w:val="24"/>
+          <w:szCs w:val="24"/>
+        </w:rPr>
+        <w:t>Head node can be hosted on prem</w:t>
+      </w:r>
+    </w:p>
+    <w:p>
+      <w:pPr>
+        <w:spacing w:after="0"/>
+        <w:rPr>
+          <w:sz w:val="24"/>
+          <w:szCs w:val="24"/>
+        </w:rPr>
+      </w:pPr>
+    </w:p>
+    <w:p>
+      <w:pPr>
+        <w:spacing w:after="0"/>
+        <w:rPr>
+          <w:sz w:val="24"/>
+          <w:szCs w:val="24"/>
+        </w:rPr>
+      </w:pPr>
+      <w:r>
+        <w:rPr>
+          <w:sz w:val="24"/>
+          <w:szCs w:val="24"/>
+        </w:rPr>
+        <w:t>Azure Batch:</w:t>
+      </w:r>
+    </w:p>
+    <w:p>
+      <w:pPr>
+        <w:pStyle w:val="ListParagraph"/>
+        <w:numPr>
+          <w:ilvl w:val="0"/>
+          <w:numId w:val="13"/>
+        </w:numPr>
+        <w:spacing w:after="0"/>
+        <w:rPr>
+          <w:sz w:val="24"/>
+          <w:szCs w:val="24"/>
+        </w:rPr>
+      </w:pPr>
+      <w:r>
+        <w:rPr>
+          <w:sz w:val="24"/>
+          <w:szCs w:val="24"/>
+        </w:rPr>
+        <w:t>Job scheduling as a service</w:t>
+      </w:r>
+    </w:p>
+    <w:p>
+      <w:pPr>
+        <w:pStyle w:val="ListParagraph"/>
+        <w:numPr>
+          <w:ilvl w:val="0"/>
+          <w:numId w:val="13"/>
+        </w:numPr>
+        <w:spacing w:after="0"/>
+        <w:rPr>
+          <w:sz w:val="24"/>
+          <w:szCs w:val="24"/>
+        </w:rPr>
+      </w:pPr>
+      <w:r>
+        <w:rPr>
+          <w:sz w:val="24"/>
+          <w:szCs w:val="24"/>
+        </w:rPr>
+        <w:t>App lifecycle management</w:t>
+      </w:r>
+    </w:p>
+    <w:p>
+      <w:pPr>
+        <w:pStyle w:val="ListParagraph"/>
+        <w:numPr>
+          <w:ilvl w:val="0"/>
+          <w:numId w:val="13"/>
+        </w:numPr>
+        <w:spacing w:after="0"/>
+        <w:rPr>
+          <w:sz w:val="24"/>
+          <w:szCs w:val="24"/>
+        </w:rPr>
+      </w:pPr>
+      <w:r>
+        <w:rPr>
+          <w:sz w:val="24"/>
+          <w:szCs w:val="24"/>
+        </w:rPr>
+        <w:t>Management and scheduling</w:t>
+      </w:r>
+    </w:p>
+    <w:p>
+      <w:pPr>
+        <w:pStyle w:val="ListParagraph"/>
+        <w:numPr>
+          <w:ilvl w:val="0"/>
+          <w:numId w:val="13"/>
+        </w:numPr>
+        <w:spacing w:after="0"/>
+        <w:rPr>
+          <w:sz w:val="24"/>
+          <w:szCs w:val="24"/>
+        </w:rPr>
+      </w:pPr>
+      <w:r>
+        <w:rPr>
+          <w:sz w:val="24"/>
+          <w:szCs w:val="24"/>
+        </w:rPr>
+        <w:t xml:space="preserve">Budget, quotas and limits. </w:t>
+      </w:r>
+    </w:p>
+    <w:p>
+      <w:pPr>
+        <w:spacing w:after="0"/>
+        <w:rPr>
+          <w:sz w:val="24"/>
+          <w:szCs w:val="24"/>
+        </w:rPr>
+      </w:pPr>
+    </w:p>
+    <w:p>
+      <w:pPr>
+        <w:spacing w:after="0"/>
+        <w:rPr>
+          <w:sz w:val="24"/>
+          <w:szCs w:val="24"/>
+        </w:rPr>
+      </w:pPr>
+      <w:r>
+        <w:rPr>
+          <w:sz w:val="24"/>
+          <w:szCs w:val="24"/>
+        </w:rPr>
+        <w:t>VM Options:</w:t>
+      </w:r>
+    </w:p>
+    <w:p>
+      <w:pPr>
+        <w:pStyle w:val="ListParagraph"/>
+        <w:numPr>
+          <w:ilvl w:val="0"/>
+          <w:numId w:val="14"/>
+        </w:numPr>
+        <w:spacing w:after="0"/>
+        <w:rPr>
+          <w:sz w:val="24"/>
+          <w:szCs w:val="24"/>
+        </w:rPr>
+      </w:pPr>
+      <w:r>
+        <w:rPr>
+          <w:sz w:val="24"/>
+          <w:szCs w:val="24"/>
+        </w:rPr>
+        <w:t>Compute intensive instances (A,D)</w:t>
+      </w:r>
+    </w:p>
+    <w:p>
+      <w:pPr>
+        <w:pStyle w:val="ListParagraph"/>
+        <w:numPr>
+          <w:ilvl w:val="1"/>
+          <w:numId w:val="14"/>
+        </w:numPr>
+        <w:spacing w:after="0"/>
+        <w:rPr>
+          <w:sz w:val="24"/>
+          <w:szCs w:val="24"/>
+        </w:rPr>
+      </w:pPr>
+      <w:r>
+        <w:rPr>
+          <w:sz w:val="24"/>
+          <w:szCs w:val="24"/>
+        </w:rPr>
+        <w:t>A8 - 8 cores, 56 GB memory, 2 network cards</w:t>
+      </w:r>
+    </w:p>
+    <w:p>
+      <w:pPr>
+        <w:pStyle w:val="ListParagraph"/>
+        <w:numPr>
+          <w:ilvl w:val="1"/>
+          <w:numId w:val="14"/>
+        </w:numPr>
+        <w:spacing w:after="0"/>
+        <w:rPr>
+          <w:sz w:val="24"/>
+          <w:szCs w:val="24"/>
+        </w:rPr>
+      </w:pPr>
+      <w:r>
+        <w:rPr>
+          <w:sz w:val="24"/>
+          <w:szCs w:val="24"/>
+        </w:rPr>
+        <w:t>A9 – 16 cores, 112GB memory, 2 network cards</w:t>
+      </w:r>
+    </w:p>
+    <w:p>
+      <w:pPr>
+        <w:pStyle w:val="ListParagraph"/>
+        <w:numPr>
+          <w:ilvl w:val="1"/>
+          <w:numId w:val="14"/>
+        </w:numPr>
+        <w:spacing w:after="0"/>
+        <w:rPr>
+          <w:sz w:val="24"/>
+          <w:szCs w:val="24"/>
+        </w:rPr>
+      </w:pPr>
+      <w:r>
+        <w:rPr>
+          <w:sz w:val="24"/>
+          <w:szCs w:val="24"/>
+        </w:rPr>
+        <w:t>A10 – 8 cores, 56GB memory, 1 network cards</w:t>
+      </w:r>
+    </w:p>
+    <w:p>
+      <w:pPr>
+        <w:pStyle w:val="ListParagraph"/>
+        <w:numPr>
+          <w:ilvl w:val="1"/>
+          <w:numId w:val="14"/>
+        </w:numPr>
+        <w:spacing w:after="0"/>
+        <w:rPr>
+          <w:sz w:val="24"/>
+          <w:szCs w:val="24"/>
+        </w:rPr>
+      </w:pPr>
+      <w:r>
+        <w:rPr>
+          <w:sz w:val="24"/>
+          <w:szCs w:val="24"/>
+        </w:rPr>
+        <w:t>A11 – 16 cores, 112GB memory, 1 network card</w:t>
+      </w:r>
+    </w:p>
+    <w:p>
+      <w:pPr>
+        <w:spacing w:after="0"/>
+        <w:rPr>
+          <w:sz w:val="24"/>
+          <w:szCs w:val="24"/>
+        </w:rPr>
+      </w:pPr>
+    </w:p>
+    <w:p>
+      <w:pPr>
+        <w:spacing w:after="0"/>
+        <w:rPr>
+          <w:sz w:val="24"/>
+          <w:szCs w:val="24"/>
+        </w:rPr>
+      </w:pPr>
+      <w:r>
+        <w:rPr>
+          <w:sz w:val="24"/>
+          <w:szCs w:val="24"/>
+        </w:rPr>
+        <w:t>Azure Premium Storage (AS, DS)</w:t>
+      </w:r>
+    </w:p>
+    <w:p>
+      <w:pPr>
+        <w:pStyle w:val="ListParagraph"/>
+        <w:numPr>
+          <w:ilvl w:val="0"/>
+          <w:numId w:val="14"/>
+        </w:numPr>
+        <w:spacing w:after="0"/>
+        <w:rPr>
+          <w:sz w:val="24"/>
+          <w:szCs w:val="24"/>
+        </w:rPr>
+      </w:pPr>
+      <w:r>
+        <w:rPr>
+          <w:sz w:val="24"/>
+          <w:szCs w:val="24"/>
+        </w:rPr>
+        <w:t>Lift and shift of existing applications.</w:t>
+      </w:r>
+    </w:p>
+    <w:p>
+      <w:pPr>
+        <w:pStyle w:val="ListParagraph"/>
+        <w:numPr>
+          <w:ilvl w:val="0"/>
+          <w:numId w:val="14"/>
+        </w:numPr>
+        <w:spacing w:after="0"/>
+        <w:rPr>
+          <w:sz w:val="24"/>
+          <w:szCs w:val="24"/>
+        </w:rPr>
+      </w:pPr>
+      <w:r>
+        <w:rPr>
+          <w:sz w:val="24"/>
+          <w:szCs w:val="24"/>
+        </w:rPr>
+        <w:t>Sustainable high-performance I/O using SSD</w:t>
+      </w:r>
+    </w:p>
+    <w:p>
+      <w:pPr>
+        <w:pStyle w:val="ListParagraph"/>
+        <w:numPr>
+          <w:ilvl w:val="0"/>
+          <w:numId w:val="14"/>
+        </w:numPr>
+        <w:spacing w:after="0"/>
+        <w:rPr>
+          <w:sz w:val="24"/>
+          <w:szCs w:val="24"/>
+        </w:rPr>
+      </w:pPr>
+      <w:r>
+        <w:rPr>
+          <w:sz w:val="24"/>
+          <w:szCs w:val="24"/>
+        </w:rPr>
+        <w:t>Attach up to 32TB of data disks to DS series</w:t>
+      </w:r>
+    </w:p>
+    <w:p>
+      <w:pPr>
+        <w:pStyle w:val="ListParagraph"/>
+        <w:numPr>
+          <w:ilvl w:val="0"/>
+          <w:numId w:val="14"/>
+        </w:numPr>
+        <w:spacing w:after="0"/>
+        <w:rPr>
+          <w:sz w:val="24"/>
+          <w:szCs w:val="24"/>
+        </w:rPr>
+      </w:pPr>
+      <w:r>
+        <w:rPr>
+          <w:sz w:val="24"/>
+          <w:szCs w:val="24"/>
+        </w:rPr>
+        <w:t>Attach up to 64 TB of data disks to G series</w:t>
+      </w:r>
+    </w:p>
+    <w:p>
+      <w:pPr>
+        <w:spacing w:after="0"/>
+        <w:rPr>
+          <w:sz w:val="24"/>
+          <w:szCs w:val="24"/>
+        </w:rPr>
+      </w:pPr>
+    </w:p>
+    <w:p>
+      <w:pPr>
+        <w:spacing w:after="0"/>
+        <w:rPr>
+          <w:b/>
+          <w:sz w:val="24"/>
+          <w:szCs w:val="24"/>
+        </w:rPr>
+      </w:pPr>
+      <w:r>
+        <w:rPr>
+          <w:b/>
+          <w:sz w:val="24"/>
+          <w:szCs w:val="24"/>
+        </w:rPr>
+        <w:t>Long Running applications</w:t>
+      </w:r>
+    </w:p>
+    <w:p>
+      <w:pPr>
+        <w:spacing w:after="0"/>
+        <w:rPr>
+          <w:sz w:val="24"/>
+          <w:szCs w:val="24"/>
+        </w:rPr>
+      </w:pPr>
+    </w:p>
+    <w:p>
+      <w:pPr>
+        <w:spacing w:after="0"/>
+        <w:rPr>
+          <w:sz w:val="24"/>
+          <w:szCs w:val="24"/>
+        </w:rPr>
+      </w:pPr>
+      <w:r>
+        <w:rPr>
+          <w:sz w:val="24"/>
+          <w:szCs w:val="24"/>
+        </w:rPr>
+        <w:t>THGTTG</w:t>
+      </w:r>
+      <w:r>
+        <w:rPr>
+          <w:sz w:val="24"/>
+          <w:szCs w:val="24"/>
+        </w:rPr>
+        <w:t xml:space="preserve"> – 42 71/2 – 10 million years</w:t>
+      </w:r>
+    </w:p>
+    <w:p>
+      <w:pPr>
+        <w:spacing w:after="0"/>
+        <w:rPr>
+          <w:sz w:val="24"/>
+          <w:szCs w:val="24"/>
+        </w:rPr>
+      </w:pPr>
+      <w:r>
+        <w:rPr>
+          <w:sz w:val="24"/>
+          <w:szCs w:val="24"/>
+        </w:rPr>
+        <w:t>Jobs take days even weeks to run</w:t>
+      </w:r>
+    </w:p>
+    <w:p>
+      <w:pPr>
+        <w:spacing w:after="0"/>
+        <w:rPr>
+          <w:sz w:val="24"/>
+          <w:szCs w:val="24"/>
+        </w:rPr>
+      </w:pPr>
+      <w:r>
+        <w:rPr>
+          <w:sz w:val="24"/>
+          <w:szCs w:val="24"/>
+        </w:rPr>
+        <w:t>Machine can have hardware problems</w:t>
+      </w:r>
+      <w:r>
+        <w:rPr>
+          <w:sz w:val="24"/>
+          <w:szCs w:val="24"/>
+        </w:rPr>
+        <w:t xml:space="preserve">. Don’t want to lose hours and application can throw errors. </w:t>
+      </w:r>
+      <w:r>
+        <w:rPr>
+          <w:sz w:val="24"/>
+          <w:szCs w:val="24"/>
+        </w:rPr>
+        <w:t xml:space="preserve">Indication of progress. </w:t>
+      </w:r>
+    </w:p>
+    <w:p>
+      <w:pPr>
+        <w:spacing w:after="0"/>
+        <w:rPr>
+          <w:sz w:val="24"/>
+          <w:szCs w:val="24"/>
+        </w:rPr>
+      </w:pPr>
+    </w:p>
+    <w:p>
+      <w:pPr>
+        <w:spacing w:after="0"/>
+        <w:rPr>
+          <w:sz w:val="24"/>
+          <w:szCs w:val="24"/>
+        </w:rPr>
+      </w:pPr>
+      <w:r>
+        <w:rPr>
+          <w:sz w:val="24"/>
+          <w:szCs w:val="24"/>
+        </w:rPr>
+        <w:t>Concepts of availability:</w:t>
+      </w:r>
+    </w:p>
+    <w:p>
+      <w:pPr>
+        <w:pStyle w:val="ListParagraph"/>
+        <w:numPr>
+          <w:ilvl w:val="0"/>
+          <w:numId w:val="15"/>
+        </w:numPr>
+        <w:spacing w:after="0"/>
+        <w:rPr>
+          <w:sz w:val="24"/>
+          <w:szCs w:val="24"/>
+        </w:rPr>
+      </w:pPr>
+      <w:r>
+        <w:rPr>
+          <w:sz w:val="24"/>
+          <w:szCs w:val="24"/>
+        </w:rPr>
+        <w:t>Requires extra consideration to availability</w:t>
+      </w:r>
+    </w:p>
+    <w:p>
+      <w:pPr>
+        <w:pStyle w:val="ListParagraph"/>
+        <w:numPr>
+          <w:ilvl w:val="0"/>
+          <w:numId w:val="15"/>
+        </w:numPr>
+        <w:spacing w:after="0"/>
+        <w:rPr>
+          <w:sz w:val="24"/>
+          <w:szCs w:val="24"/>
+        </w:rPr>
+      </w:pPr>
+      <w:r>
+        <w:rPr>
+          <w:sz w:val="24"/>
+          <w:szCs w:val="24"/>
+        </w:rPr>
+        <w:t>Microsoft SLAs</w:t>
+      </w:r>
+    </w:p>
+    <w:p>
+      <w:pPr>
+        <w:pStyle w:val="ListParagraph"/>
+        <w:numPr>
+          <w:ilvl w:val="0"/>
+          <w:numId w:val="15"/>
+        </w:numPr>
+        <w:spacing w:after="0"/>
+        <w:rPr>
+          <w:sz w:val="24"/>
+          <w:szCs w:val="24"/>
+        </w:rPr>
+      </w:pPr>
+      <w:r>
+        <w:rPr>
+          <w:sz w:val="24"/>
+          <w:szCs w:val="24"/>
+        </w:rPr>
+        <w:t>Using multiple instances</w:t>
+      </w:r>
+    </w:p>
+    <w:p>
+      <w:pPr>
+        <w:pStyle w:val="ListParagraph"/>
+        <w:numPr>
+          <w:ilvl w:val="0"/>
+          <w:numId w:val="15"/>
+        </w:numPr>
+        <w:spacing w:after="0"/>
+        <w:rPr>
+          <w:sz w:val="24"/>
+          <w:szCs w:val="24"/>
+        </w:rPr>
+      </w:pPr>
+      <w:r>
+        <w:rPr>
+          <w:sz w:val="24"/>
+          <w:szCs w:val="24"/>
+        </w:rPr>
+        <w:t>Stateless vs State-ful</w:t>
+      </w:r>
+    </w:p>
+    <w:p>
+      <w:pPr>
+        <w:pStyle w:val="ListParagraph"/>
+        <w:numPr>
+          <w:ilvl w:val="0"/>
+          <w:numId w:val="15"/>
+        </w:numPr>
+        <w:spacing w:after="0"/>
+        <w:rPr>
+          <w:sz w:val="24"/>
+          <w:szCs w:val="24"/>
+        </w:rPr>
+      </w:pPr>
+      <w:r>
+        <w:rPr>
+          <w:sz w:val="24"/>
+          <w:szCs w:val="24"/>
+        </w:rPr>
+        <w:t>Avoid single points of failure</w:t>
+      </w:r>
+    </w:p>
+    <w:p>
+      <w:pPr>
+        <w:pStyle w:val="ListParagraph"/>
+        <w:numPr>
+          <w:ilvl w:val="0"/>
+          <w:numId w:val="15"/>
+        </w:numPr>
+        <w:spacing w:after="0"/>
+        <w:rPr>
+          <w:sz w:val="24"/>
+          <w:szCs w:val="24"/>
+        </w:rPr>
+      </w:pPr>
+      <w:r>
+        <w:rPr>
+          <w:sz w:val="24"/>
+          <w:szCs w:val="24"/>
+        </w:rPr>
+        <w:t>Deploy across regions</w:t>
+      </w:r>
+    </w:p>
+    <w:p>
+      <w:pPr>
+        <w:spacing w:after="0"/>
+        <w:rPr>
+          <w:sz w:val="24"/>
+          <w:szCs w:val="24"/>
+        </w:rPr>
+      </w:pPr>
+    </w:p>
+    <w:p>
+      <w:pPr>
+        <w:spacing w:after="0"/>
+        <w:rPr>
+          <w:sz w:val="24"/>
+          <w:szCs w:val="24"/>
+        </w:rPr>
+      </w:pPr>
+      <w:r>
+        <w:rPr>
+          <w:sz w:val="24"/>
+          <w:szCs w:val="24"/>
+        </w:rPr>
+        <w:t>Concept of reliability:</w:t>
+      </w:r>
+    </w:p>
+    <w:p>
+      <w:pPr>
+        <w:pStyle w:val="ListParagraph"/>
+        <w:numPr>
+          <w:ilvl w:val="0"/>
+          <w:numId w:val="16"/>
+        </w:numPr>
+        <w:spacing w:after="0"/>
+        <w:rPr>
+          <w:sz w:val="24"/>
+          <w:szCs w:val="24"/>
+        </w:rPr>
+      </w:pPr>
+      <w:r>
+        <w:rPr>
+          <w:sz w:val="24"/>
+          <w:szCs w:val="24"/>
+        </w:rPr>
+        <w:t>Fault domains and update domains</w:t>
+      </w:r>
+    </w:p>
+    <w:p>
+      <w:pPr>
+        <w:pStyle w:val="ListParagraph"/>
+        <w:numPr>
+          <w:ilvl w:val="0"/>
+          <w:numId w:val="16"/>
+        </w:numPr>
+        <w:spacing w:after="0"/>
+        <w:rPr>
+          <w:sz w:val="24"/>
+          <w:szCs w:val="24"/>
+        </w:rPr>
+      </w:pPr>
+      <w:r>
+        <w:rPr>
+          <w:sz w:val="24"/>
+          <w:szCs w:val="24"/>
+        </w:rPr>
+        <w:t>Handling errors (retries)</w:t>
+      </w:r>
+    </w:p>
+    <w:p>
+      <w:pPr>
+        <w:pStyle w:val="ListParagraph"/>
+        <w:numPr>
+          <w:ilvl w:val="0"/>
+          <w:numId w:val="16"/>
+        </w:numPr>
+        <w:spacing w:after="0"/>
+        <w:rPr>
+          <w:sz w:val="24"/>
+          <w:szCs w:val="24"/>
+        </w:rPr>
+      </w:pPr>
+      <w:r>
+        <w:rPr>
+          <w:sz w:val="24"/>
+          <w:szCs w:val="24"/>
+        </w:rPr>
+        <w:t>Disconnected applications (loose coupling)</w:t>
+      </w:r>
+    </w:p>
+    <w:p>
+      <w:pPr>
+        <w:pStyle w:val="ListParagraph"/>
+        <w:numPr>
+          <w:ilvl w:val="0"/>
+          <w:numId w:val="16"/>
+        </w:numPr>
+        <w:spacing w:after="0"/>
+        <w:rPr>
+          <w:sz w:val="24"/>
+          <w:szCs w:val="24"/>
+        </w:rPr>
+      </w:pPr>
+      <w:r>
+        <w:rPr>
+          <w:sz w:val="24"/>
+          <w:szCs w:val="24"/>
+        </w:rPr>
+        <w:t>Application health monitoring</w:t>
+      </w:r>
+    </w:p>
+    <w:p>
+      <w:pPr>
+        <w:spacing w:after="0"/>
+        <w:rPr>
+          <w:sz w:val="24"/>
+          <w:szCs w:val="24"/>
+        </w:rPr>
+      </w:pPr>
+    </w:p>
+    <w:p>
+      <w:pPr>
+        <w:spacing w:after="0"/>
+        <w:rPr>
+          <w:sz w:val="24"/>
+          <w:szCs w:val="24"/>
+        </w:rPr>
+      </w:pPr>
+      <w:r>
+        <w:rPr>
+          <w:sz w:val="24"/>
+          <w:szCs w:val="24"/>
+        </w:rPr>
+        <w:t>Concepts of scaling:</w:t>
+      </w:r>
+    </w:p>
+    <w:p>
+      <w:pPr>
+        <w:pStyle w:val="ListParagraph"/>
+        <w:numPr>
+          <w:ilvl w:val="0"/>
+          <w:numId w:val="17"/>
+        </w:numPr>
+        <w:spacing w:after="0"/>
+        <w:rPr>
+          <w:sz w:val="24"/>
+          <w:szCs w:val="24"/>
+        </w:rPr>
+      </w:pPr>
+      <w:r>
+        <w:rPr>
+          <w:sz w:val="24"/>
+          <w:szCs w:val="24"/>
+        </w:rPr>
+        <w:t>Planned scaling vs reactive scaling</w:t>
+      </w:r>
+    </w:p>
+    <w:p>
+      <w:pPr>
+        <w:pStyle w:val="ListParagraph"/>
+        <w:numPr>
+          <w:ilvl w:val="0"/>
+          <w:numId w:val="17"/>
+        </w:numPr>
+        <w:spacing w:after="0"/>
+        <w:rPr>
+          <w:sz w:val="24"/>
+          <w:szCs w:val="24"/>
+        </w:rPr>
+      </w:pPr>
+      <w:r>
+        <w:rPr>
+          <w:sz w:val="24"/>
+          <w:szCs w:val="24"/>
+        </w:rPr>
+        <w:t>Scaling up vs scaling out</w:t>
+      </w:r>
+    </w:p>
+    <w:p>
+      <w:pPr>
+        <w:pStyle w:val="ListParagraph"/>
+        <w:numPr>
+          <w:ilvl w:val="0"/>
+          <w:numId w:val="17"/>
+        </w:numPr>
+        <w:spacing w:after="0"/>
+        <w:rPr>
+          <w:sz w:val="24"/>
+          <w:szCs w:val="24"/>
+        </w:rPr>
+      </w:pPr>
+      <w:r>
+        <w:rPr>
+          <w:sz w:val="24"/>
+          <w:szCs w:val="24"/>
+        </w:rPr>
+        <w:t>Breaking up workload to smaller parts</w:t>
+      </w:r>
+    </w:p>
+    <w:p>
+      <w:pPr>
+        <w:spacing w:after="0"/>
+        <w:rPr>
+          <w:sz w:val="24"/>
+          <w:szCs w:val="24"/>
+        </w:rPr>
+      </w:pPr>
+    </w:p>
+    <w:p>
+      <w:pPr>
+        <w:spacing w:after="0"/>
+        <w:rPr>
+          <w:sz w:val="24"/>
+          <w:szCs w:val="24"/>
+        </w:rPr>
+      </w:pPr>
+      <w:r>
+        <w:rPr>
+          <w:sz w:val="24"/>
+          <w:szCs w:val="24"/>
+        </w:rPr>
+        <w:t>Long-running applications</w:t>
+      </w:r>
+    </w:p>
+    <w:p>
+      <w:pPr>
+        <w:pStyle w:val="ListParagraph"/>
+        <w:numPr>
+          <w:ilvl w:val="0"/>
+          <w:numId w:val="18"/>
+        </w:numPr>
+        <w:spacing w:after="0"/>
+        <w:rPr>
+          <w:sz w:val="24"/>
+          <w:szCs w:val="24"/>
+        </w:rPr>
+      </w:pPr>
+      <w:r>
+        <w:rPr>
+          <w:sz w:val="24"/>
+          <w:szCs w:val="24"/>
+        </w:rPr>
+        <w:t>Partition the workload, similar to compute-intensive</w:t>
+      </w:r>
+    </w:p>
+    <w:p>
+      <w:pPr>
+        <w:pStyle w:val="ListParagraph"/>
+        <w:numPr>
+          <w:ilvl w:val="0"/>
+          <w:numId w:val="18"/>
+        </w:numPr>
+        <w:spacing w:after="0"/>
+        <w:rPr>
+          <w:sz w:val="24"/>
+          <w:szCs w:val="24"/>
+        </w:rPr>
+      </w:pPr>
+      <w:r>
+        <w:rPr>
+          <w:sz w:val="24"/>
+          <w:szCs w:val="24"/>
+        </w:rPr>
+        <w:t>Health monitoring or Azure Application Insights</w:t>
+      </w:r>
+    </w:p>
+    <w:p>
+      <w:pPr>
+        <w:pStyle w:val="ListParagraph"/>
+        <w:numPr>
+          <w:ilvl w:val="0"/>
+          <w:numId w:val="18"/>
+        </w:numPr>
+        <w:spacing w:after="0"/>
+        <w:rPr>
+          <w:sz w:val="24"/>
+          <w:szCs w:val="24"/>
+        </w:rPr>
+      </w:pPr>
+      <w:r>
+        <w:rPr>
+          <w:sz w:val="24"/>
+          <w:szCs w:val="24"/>
+        </w:rPr>
+        <w:t>Logging</w:t>
+      </w:r>
+    </w:p>
+    <w:p>
+      <w:pPr>
+        <w:pStyle w:val="ListParagraph"/>
+        <w:numPr>
+          <w:ilvl w:val="0"/>
+          <w:numId w:val="18"/>
+        </w:numPr>
+        <w:spacing w:after="0"/>
+        <w:rPr>
+          <w:sz w:val="24"/>
+          <w:szCs w:val="24"/>
+        </w:rPr>
+      </w:pPr>
+      <w:r>
+        <w:rPr>
+          <w:sz w:val="24"/>
+          <w:szCs w:val="24"/>
+        </w:rPr>
+        <w:t>Retry on errors</w:t>
+      </w:r>
+    </w:p>
+    <w:p>
+      <w:pPr>
+        <w:pStyle w:val="ListParagraph"/>
+        <w:numPr>
+          <w:ilvl w:val="0"/>
+          <w:numId w:val="18"/>
+        </w:numPr>
+        <w:spacing w:after="0"/>
+        <w:rPr>
+          <w:sz w:val="24"/>
+          <w:szCs w:val="24"/>
+        </w:rPr>
+      </w:pPr>
+      <w:r>
+        <w:rPr>
+          <w:sz w:val="24"/>
+          <w:szCs w:val="24"/>
+        </w:rPr>
+        <w:t>Gracefully handle restarts without corruption</w:t>
+      </w:r>
+    </w:p>
+    <w:p>
+      <w:pPr>
+        <w:pStyle w:val="ListParagraph"/>
+        <w:numPr>
+          <w:ilvl w:val="0"/>
+          <w:numId w:val="18"/>
+        </w:numPr>
+        <w:spacing w:after="0"/>
+        <w:rPr>
+          <w:sz w:val="24"/>
+          <w:szCs w:val="24"/>
+        </w:rPr>
+      </w:pPr>
+      <w:r>
+        <w:rPr>
+          <w:sz w:val="24"/>
+          <w:szCs w:val="24"/>
+        </w:rPr>
+        <w:t xml:space="preserve">Consider check pointing into storage from time to time. </w:t>
+      </w:r>
+      <w:r>
+        <w:rPr>
+          <w:sz w:val="24"/>
+          <w:szCs w:val="24"/>
+        </w:rPr>
+        <w:t>(snapshot almost)</w:t>
+      </w:r>
+    </w:p>
+    <w:p>
+      <w:pPr>
+        <w:pStyle w:val="ListParagraph"/>
+        <w:numPr>
+          <w:ilvl w:val="0"/>
+          <w:numId w:val="18"/>
+        </w:numPr>
+        <w:spacing w:after="0"/>
+        <w:rPr>
+          <w:sz w:val="24"/>
+          <w:szCs w:val="24"/>
+        </w:rPr>
+      </w:pPr>
+      <w:r>
+        <w:rPr>
+          <w:sz w:val="24"/>
+          <w:szCs w:val="24"/>
+        </w:rPr>
+        <w:t xml:space="preserve">Is_singleton:true config file for single instance to run. </w:t>
+      </w:r>
+    </w:p>
+    <w:p>
+      <w:pPr>
+        <w:spacing w:after="0"/>
+        <w:rPr>
+          <w:sz w:val="24"/>
+          <w:szCs w:val="24"/>
+        </w:rPr>
+      </w:pPr>
+    </w:p>
+    <w:p>
+      <w:pPr>
+        <w:spacing w:after="0"/>
+        <w:rPr>
+          <w:sz w:val="24"/>
+          <w:szCs w:val="24"/>
+        </w:rPr>
+      </w:pPr>
+      <w:r>
+        <w:rPr>
+          <w:sz w:val="24"/>
+          <w:szCs w:val="24"/>
+        </w:rPr>
+        <w:t>Which of the following Azure App Services is best to handle long-running applications?</w:t>
+      </w:r>
+    </w:p>
+    <w:p>
+      <w:pPr>
+        <w:spacing w:after="0"/>
+        <w:rPr>
+          <w:sz w:val="24"/>
+          <w:szCs w:val="24"/>
+        </w:rPr>
+      </w:pPr>
+      <w:r>
+        <w:rPr>
+          <w:sz w:val="24"/>
+          <w:szCs w:val="24"/>
+        </w:rPr>
+        <w:lastRenderedPageBreak/>
+        <w:t>Azure WebJobs</w:t>
+      </w:r>
+    </w:p>
+    <w:p>
+      <w:pPr>
+        <w:spacing w:after="0"/>
+        <w:rPr>
+          <w:sz w:val="24"/>
+          <w:szCs w:val="24"/>
+        </w:rPr>
+      </w:pPr>
+    </w:p>
+    <w:p>
+      <w:pPr>
+        <w:spacing w:after="0"/>
+        <w:rPr>
+          <w:sz w:val="24"/>
+          <w:szCs w:val="24"/>
+        </w:rPr>
+      </w:pPr>
+    </w:p>
+    <w:p>
+      <w:pPr>
+        <w:spacing w:after="0"/>
+        <w:rPr>
+          <w:b/>
+          <w:sz w:val="24"/>
+          <w:szCs w:val="24"/>
+        </w:rPr>
+      </w:pPr>
+      <w:r>
+        <w:rPr>
+          <w:b/>
+          <w:sz w:val="24"/>
+          <w:szCs w:val="24"/>
+        </w:rPr>
+        <w:t>Storage Options</w:t>
+      </w:r>
+    </w:p>
+    <w:p>
+      <w:pPr>
+        <w:spacing w:after="0"/>
+        <w:rPr>
+          <w:b/>
+          <w:sz w:val="24"/>
+          <w:szCs w:val="24"/>
+        </w:rPr>
+      </w:pPr>
+    </w:p>
+    <w:p>
+      <w:pPr>
+        <w:pStyle w:val="ListParagraph"/>
+        <w:numPr>
+          <w:ilvl w:val="0"/>
+          <w:numId w:val="19"/>
+        </w:numPr>
+        <w:spacing w:after="0"/>
+        <w:rPr>
+          <w:sz w:val="24"/>
+          <w:szCs w:val="24"/>
+        </w:rPr>
+      </w:pPr>
+      <w:r>
+        <w:rPr>
+          <w:sz w:val="24"/>
+          <w:szCs w:val="24"/>
+        </w:rPr>
+        <w:t>Traditional SQL databases have challenges around scaling.</w:t>
+      </w:r>
+    </w:p>
+    <w:p>
+      <w:pPr>
+        <w:pStyle w:val="ListParagraph"/>
+        <w:numPr>
+          <w:ilvl w:val="0"/>
+          <w:numId w:val="19"/>
+        </w:numPr>
+        <w:spacing w:after="0"/>
+        <w:rPr>
+          <w:sz w:val="24"/>
+          <w:szCs w:val="24"/>
+        </w:rPr>
+      </w:pPr>
+      <w:r>
+        <w:rPr>
+          <w:sz w:val="24"/>
+          <w:szCs w:val="24"/>
+        </w:rPr>
+        <w:t>Parititioning and sharding the database is an architectural challenge</w:t>
+      </w:r>
+    </w:p>
+    <w:p>
+      <w:pPr>
+        <w:pStyle w:val="ListParagraph"/>
+        <w:numPr>
+          <w:ilvl w:val="0"/>
+          <w:numId w:val="19"/>
+        </w:numPr>
+        <w:spacing w:after="0"/>
+        <w:rPr>
+          <w:sz w:val="24"/>
+          <w:szCs w:val="24"/>
+        </w:rPr>
+      </w:pPr>
+      <w:r>
+        <w:rPr>
+          <w:sz w:val="24"/>
+          <w:szCs w:val="24"/>
+        </w:rPr>
+        <w:t>Best to consider storage options when performance or scalability is needed</w:t>
+      </w:r>
+    </w:p>
+    <w:p>
+      <w:pPr>
+        <w:pStyle w:val="ListParagraph"/>
+        <w:numPr>
+          <w:ilvl w:val="0"/>
+          <w:numId w:val="19"/>
+        </w:numPr>
+        <w:spacing w:after="0"/>
+        <w:rPr>
+          <w:sz w:val="24"/>
+          <w:szCs w:val="24"/>
+        </w:rPr>
+      </w:pPr>
+      <w:r>
+        <w:rPr>
+          <w:sz w:val="24"/>
+          <w:szCs w:val="24"/>
+        </w:rPr>
+        <w:t>NoSQL options – designed for large applications like Twitter and Facebook</w:t>
+      </w:r>
+    </w:p>
+    <w:p>
+      <w:pPr>
+        <w:pStyle w:val="ListParagraph"/>
+        <w:numPr>
+          <w:ilvl w:val="0"/>
+          <w:numId w:val="19"/>
+        </w:numPr>
+        <w:spacing w:after="0"/>
+        <w:rPr>
+          <w:sz w:val="24"/>
+          <w:szCs w:val="24"/>
+        </w:rPr>
+      </w:pPr>
+      <w:r>
+        <w:rPr>
+          <w:sz w:val="24"/>
+          <w:szCs w:val="24"/>
+        </w:rPr>
+        <w:t xml:space="preserve">Temporary storage vs persistent storage. </w:t>
+      </w:r>
+    </w:p>
+    <w:p>
+      <w:pPr>
+        <w:pStyle w:val="ListParagraph"/>
+        <w:numPr>
+          <w:ilvl w:val="0"/>
+          <w:numId w:val="19"/>
+        </w:numPr>
+        <w:spacing w:after="0"/>
+        <w:rPr>
+          <w:sz w:val="24"/>
+          <w:szCs w:val="24"/>
+        </w:rPr>
+      </w:pPr>
+      <w:r>
+        <w:rPr>
+          <w:sz w:val="24"/>
+          <w:szCs w:val="24"/>
+        </w:rPr>
+        <w:t>Consistency issues and locking</w:t>
+      </w:r>
+      <w:r>
+        <w:rPr>
+          <w:sz w:val="24"/>
+          <w:szCs w:val="24"/>
+        </w:rPr>
+        <w:t xml:space="preserve"> (dirty read, etc)</w:t>
+      </w:r>
+    </w:p>
+    <w:p>
+      <w:pPr>
+        <w:pStyle w:val="ListParagraph"/>
+        <w:numPr>
+          <w:ilvl w:val="0"/>
+          <w:numId w:val="19"/>
+        </w:numPr>
+        <w:spacing w:after="0"/>
+        <w:rPr>
+          <w:sz w:val="24"/>
+          <w:szCs w:val="24"/>
+        </w:rPr>
+      </w:pPr>
+      <w:r>
+        <w:rPr>
+          <w:sz w:val="24"/>
+          <w:szCs w:val="24"/>
+        </w:rPr>
+        <w:t>Data sorting and access, indexing</w:t>
+      </w:r>
+    </w:p>
+    <w:p>
+      <w:pPr>
+        <w:pStyle w:val="ListParagraph"/>
+        <w:numPr>
+          <w:ilvl w:val="0"/>
+          <w:numId w:val="19"/>
+        </w:numPr>
+        <w:spacing w:after="0"/>
+        <w:rPr>
+          <w:sz w:val="24"/>
+          <w:szCs w:val="24"/>
+        </w:rPr>
+      </w:pPr>
+      <w:r>
+        <w:rPr>
+          <w:sz w:val="24"/>
+          <w:szCs w:val="24"/>
+        </w:rPr>
+        <w:t>Latency – length of time for message to get from compute instance to storage instance</w:t>
+      </w:r>
+    </w:p>
+    <w:p>
+      <w:pPr>
+        <w:pStyle w:val="ListParagraph"/>
+        <w:numPr>
+          <w:ilvl w:val="0"/>
+          <w:numId w:val="19"/>
+        </w:numPr>
+        <w:spacing w:after="0"/>
+        <w:rPr>
+          <w:sz w:val="24"/>
+          <w:szCs w:val="24"/>
+        </w:rPr>
+      </w:pPr>
+      <w:r>
+        <w:rPr>
+          <w:sz w:val="24"/>
+          <w:szCs w:val="24"/>
+        </w:rPr>
+        <w:t>Cost issues</w:t>
+      </w:r>
+    </w:p>
+    <w:p>
+      <w:pPr>
+        <w:spacing w:after="0"/>
+        <w:rPr>
+          <w:sz w:val="24"/>
+          <w:szCs w:val="24"/>
+        </w:rPr>
+      </w:pPr>
+    </w:p>
+    <w:p>
+      <w:pPr>
+        <w:spacing w:after="0"/>
+        <w:rPr>
+          <w:b/>
+          <w:sz w:val="24"/>
+          <w:szCs w:val="24"/>
+        </w:rPr>
+      </w:pPr>
+      <w:r>
+        <w:rPr>
+          <w:b/>
+          <w:sz w:val="24"/>
+          <w:szCs w:val="24"/>
+        </w:rPr>
+        <w:t>Azure Integration</w:t>
+      </w:r>
+    </w:p>
+    <w:p>
+      <w:pPr>
+        <w:spacing w:after="0"/>
+        <w:rPr>
+          <w:b/>
+          <w:sz w:val="24"/>
+          <w:szCs w:val="24"/>
+        </w:rPr>
+      </w:pPr>
+    </w:p>
+    <w:p>
+      <w:pPr>
+        <w:pStyle w:val="ListParagraph"/>
+        <w:numPr>
+          <w:ilvl w:val="0"/>
+          <w:numId w:val="20"/>
+        </w:numPr>
+        <w:spacing w:after="0"/>
+        <w:rPr>
+          <w:b/>
+          <w:sz w:val="24"/>
+          <w:szCs w:val="24"/>
+        </w:rPr>
+      </w:pPr>
+      <w:r>
+        <w:rPr>
+          <w:sz w:val="24"/>
+          <w:szCs w:val="24"/>
+        </w:rPr>
+        <w:t>Azure AD</w:t>
+      </w:r>
+    </w:p>
+    <w:p>
+      <w:pPr>
+        <w:pStyle w:val="ListParagraph"/>
+        <w:numPr>
+          <w:ilvl w:val="0"/>
+          <w:numId w:val="20"/>
+        </w:numPr>
+        <w:spacing w:after="0"/>
+        <w:rPr>
+          <w:b/>
+          <w:sz w:val="24"/>
+          <w:szCs w:val="24"/>
+        </w:rPr>
+      </w:pPr>
+      <w:r>
+        <w:rPr>
+          <w:sz w:val="24"/>
+          <w:szCs w:val="24"/>
+        </w:rPr>
+        <w:t>Azure Storage</w:t>
+      </w:r>
+    </w:p>
+    <w:p>
+      <w:pPr>
+        <w:pStyle w:val="ListParagraph"/>
+        <w:numPr>
+          <w:ilvl w:val="0"/>
+          <w:numId w:val="20"/>
+        </w:numPr>
+        <w:spacing w:after="0"/>
+        <w:rPr>
+          <w:b/>
+          <w:sz w:val="24"/>
+          <w:szCs w:val="24"/>
+        </w:rPr>
+      </w:pPr>
+      <w:r>
+        <w:rPr>
+          <w:sz w:val="24"/>
+          <w:szCs w:val="24"/>
+        </w:rPr>
+        <w:t>Message Queues</w:t>
+      </w:r>
+    </w:p>
+    <w:p>
+      <w:pPr>
+        <w:pStyle w:val="ListParagraph"/>
+        <w:numPr>
+          <w:ilvl w:val="0"/>
+          <w:numId w:val="20"/>
+        </w:numPr>
+        <w:spacing w:after="0"/>
+        <w:rPr>
+          <w:b/>
+          <w:sz w:val="24"/>
+          <w:szCs w:val="24"/>
+        </w:rPr>
+      </w:pPr>
+      <w:r>
+        <w:rPr>
+          <w:sz w:val="24"/>
+          <w:szCs w:val="24"/>
+        </w:rPr>
+        <w:t>Service Bus</w:t>
+      </w:r>
+    </w:p>
+    <w:p>
+      <w:pPr>
+        <w:pStyle w:val="ListParagraph"/>
+        <w:numPr>
+          <w:ilvl w:val="0"/>
+          <w:numId w:val="20"/>
+        </w:numPr>
+        <w:spacing w:after="0"/>
+        <w:rPr>
+          <w:b/>
+          <w:sz w:val="24"/>
+          <w:szCs w:val="24"/>
+        </w:rPr>
+      </w:pPr>
+      <w:r>
+        <w:rPr>
+          <w:sz w:val="24"/>
+          <w:szCs w:val="24"/>
+        </w:rPr>
+        <w:t>Notification Services</w:t>
+      </w:r>
+    </w:p>
+    <w:p>
+      <w:pPr>
+        <w:pStyle w:val="ListParagraph"/>
+        <w:numPr>
+          <w:ilvl w:val="0"/>
+          <w:numId w:val="20"/>
+        </w:numPr>
+        <w:spacing w:after="0"/>
+        <w:rPr>
+          <w:b/>
+          <w:sz w:val="24"/>
+          <w:szCs w:val="24"/>
+        </w:rPr>
+      </w:pPr>
+      <w:r>
+        <w:rPr>
+          <w:sz w:val="24"/>
+          <w:szCs w:val="24"/>
+        </w:rPr>
+        <w:t>Focus on the following:</w:t>
+      </w:r>
+    </w:p>
+    <w:p>
+      <w:pPr>
+        <w:pStyle w:val="ListParagraph"/>
+        <w:numPr>
+          <w:ilvl w:val="1"/>
+          <w:numId w:val="20"/>
+        </w:numPr>
+        <w:spacing w:after="0"/>
+        <w:rPr>
+          <w:b/>
+          <w:sz w:val="24"/>
+          <w:szCs w:val="24"/>
+        </w:rPr>
+      </w:pPr>
+      <w:r>
+        <w:rPr>
+          <w:sz w:val="24"/>
+          <w:szCs w:val="24"/>
+        </w:rPr>
+        <w:t>Azure Machine Learning</w:t>
+      </w:r>
+    </w:p>
+    <w:p>
+      <w:pPr>
+        <w:pStyle w:val="ListParagraph"/>
+        <w:numPr>
+          <w:ilvl w:val="1"/>
+          <w:numId w:val="20"/>
+        </w:numPr>
+        <w:spacing w:after="0"/>
+        <w:rPr>
+          <w:b/>
+          <w:sz w:val="24"/>
+          <w:szCs w:val="24"/>
+        </w:rPr>
+      </w:pPr>
+      <w:r>
+        <w:rPr>
+          <w:sz w:val="24"/>
+          <w:szCs w:val="24"/>
+        </w:rPr>
+        <w:t>Big Data</w:t>
+      </w:r>
+    </w:p>
+    <w:p>
+      <w:pPr>
+        <w:pStyle w:val="ListParagraph"/>
+        <w:numPr>
+          <w:ilvl w:val="1"/>
+          <w:numId w:val="20"/>
+        </w:numPr>
+        <w:spacing w:after="0"/>
+        <w:rPr>
+          <w:b/>
+          <w:sz w:val="24"/>
+          <w:szCs w:val="24"/>
+        </w:rPr>
+      </w:pPr>
+      <w:r>
+        <w:rPr>
+          <w:sz w:val="24"/>
+          <w:szCs w:val="24"/>
+        </w:rPr>
+        <w:t>Azure Media Services</w:t>
+      </w:r>
+    </w:p>
+    <w:p>
+      <w:pPr>
+        <w:pStyle w:val="ListParagraph"/>
+        <w:numPr>
+          <w:ilvl w:val="1"/>
+          <w:numId w:val="20"/>
+        </w:numPr>
+        <w:spacing w:after="0"/>
+        <w:rPr>
+          <w:b/>
+          <w:sz w:val="24"/>
+          <w:szCs w:val="24"/>
+        </w:rPr>
+      </w:pPr>
+      <w:r>
+        <w:rPr>
+          <w:sz w:val="24"/>
+          <w:szCs w:val="24"/>
+        </w:rPr>
+        <w:t>Azure Search Services</w:t>
+      </w:r>
+    </w:p>
+    <w:p>
+      <w:pPr>
+        <w:spacing w:after="0"/>
+        <w:rPr>
+          <w:b/>
+          <w:sz w:val="24"/>
+          <w:szCs w:val="24"/>
+        </w:rPr>
+      </w:pPr>
+    </w:p>
+    <w:p>
+      <w:pPr>
+        <w:spacing w:after="0"/>
+        <w:rPr>
+          <w:sz w:val="24"/>
+          <w:szCs w:val="24"/>
+        </w:rPr>
+      </w:pPr>
+      <w:r>
+        <w:rPr>
+          <w:sz w:val="24"/>
+          <w:szCs w:val="24"/>
+        </w:rPr>
+        <w:t>Machine Learning</w:t>
+      </w:r>
+      <w:r>
+        <w:rPr>
+          <w:sz w:val="24"/>
+          <w:szCs w:val="24"/>
+        </w:rPr>
+        <w:t>:</w:t>
+      </w:r>
+    </w:p>
+    <w:p>
+      <w:pPr>
+        <w:spacing w:after="0"/>
+        <w:rPr>
+          <w:sz w:val="24"/>
+          <w:szCs w:val="24"/>
+        </w:rPr>
+      </w:pPr>
+    </w:p>
+    <w:p>
+      <w:pPr>
+        <w:pStyle w:val="ListParagraph"/>
+        <w:numPr>
+          <w:ilvl w:val="0"/>
+          <w:numId w:val="21"/>
+        </w:numPr>
+        <w:spacing w:after="0"/>
+        <w:rPr>
+          <w:sz w:val="24"/>
+          <w:szCs w:val="24"/>
+        </w:rPr>
+      </w:pPr>
+      <w:r>
+        <w:rPr>
+          <w:sz w:val="24"/>
+          <w:szCs w:val="24"/>
+        </w:rPr>
+        <w:t>New branch of computer science</w:t>
+      </w:r>
+    </w:p>
+    <w:p>
+      <w:pPr>
+        <w:pStyle w:val="ListParagraph"/>
+        <w:numPr>
+          <w:ilvl w:val="0"/>
+          <w:numId w:val="21"/>
+        </w:numPr>
+        <w:spacing w:after="0"/>
+        <w:rPr>
+          <w:sz w:val="24"/>
+          <w:szCs w:val="24"/>
+        </w:rPr>
+      </w:pPr>
+      <w:r>
+        <w:rPr>
+          <w:sz w:val="24"/>
+          <w:szCs w:val="24"/>
+        </w:rPr>
+        <w:t>Examines large amounts of data to detect patterns</w:t>
+      </w:r>
+    </w:p>
+    <w:p>
+      <w:pPr>
+        <w:pStyle w:val="ListParagraph"/>
+        <w:numPr>
+          <w:ilvl w:val="0"/>
+          <w:numId w:val="21"/>
+        </w:numPr>
+        <w:spacing w:after="0"/>
+        <w:rPr>
+          <w:sz w:val="24"/>
+          <w:szCs w:val="24"/>
+        </w:rPr>
+      </w:pPr>
+      <w:r>
+        <w:rPr>
+          <w:sz w:val="24"/>
+          <w:szCs w:val="24"/>
+        </w:rPr>
+        <w:t>Generates code to let you recognize those patterns in new data.</w:t>
+      </w:r>
+    </w:p>
+    <w:p>
+      <w:pPr>
+        <w:pStyle w:val="ListParagraph"/>
+        <w:numPr>
+          <w:ilvl w:val="0"/>
+          <w:numId w:val="21"/>
+        </w:numPr>
+        <w:spacing w:after="0"/>
+        <w:rPr>
+          <w:sz w:val="24"/>
+          <w:szCs w:val="24"/>
+        </w:rPr>
+      </w:pPr>
+      <w:r>
+        <w:rPr>
+          <w:sz w:val="24"/>
+          <w:szCs w:val="24"/>
+        </w:rPr>
+        <w:t>Make better predictions</w:t>
+      </w:r>
+    </w:p>
+    <w:p>
+      <w:pPr>
+        <w:pStyle w:val="ListParagraph"/>
+        <w:numPr>
+          <w:ilvl w:val="0"/>
+          <w:numId w:val="21"/>
+        </w:numPr>
+        <w:spacing w:after="0"/>
+        <w:rPr>
+          <w:sz w:val="24"/>
+          <w:szCs w:val="24"/>
+        </w:rPr>
+      </w:pPr>
+      <w:r>
+        <w:rPr>
+          <w:sz w:val="24"/>
+          <w:szCs w:val="24"/>
+        </w:rPr>
+        <w:t>Cloud service that allows you to create jobs for these predictive analytics</w:t>
+      </w:r>
+    </w:p>
+    <w:p>
+      <w:pPr>
+        <w:pStyle w:val="ListParagraph"/>
+        <w:numPr>
+          <w:ilvl w:val="0"/>
+          <w:numId w:val="21"/>
+        </w:numPr>
+        <w:spacing w:after="0"/>
+        <w:rPr>
+          <w:sz w:val="24"/>
+          <w:szCs w:val="24"/>
+        </w:rPr>
+      </w:pPr>
+      <w:r>
+        <w:rPr>
+          <w:sz w:val="24"/>
+          <w:szCs w:val="24"/>
+        </w:rPr>
+        <w:t>Need a data expert and more data the better</w:t>
+      </w:r>
+    </w:p>
+    <w:p>
+      <w:pPr>
+        <w:pStyle w:val="ListParagraph"/>
+        <w:spacing w:after="0"/>
+        <w:rPr>
+          <w:sz w:val="24"/>
+          <w:szCs w:val="24"/>
+        </w:rPr>
+      </w:pPr>
+    </w:p>
+    <w:p>
+      <w:pPr>
+        <w:spacing w:after="0"/>
+        <w:rPr>
+          <w:sz w:val="24"/>
+          <w:szCs w:val="24"/>
+        </w:rPr>
+      </w:pPr>
+      <w:r>
+        <w:rPr>
+          <w:sz w:val="24"/>
+          <w:szCs w:val="24"/>
+        </w:rPr>
+        <w:lastRenderedPageBreak/>
+        <w:t>Big Data:</w:t>
+      </w:r>
+    </w:p>
+    <w:p>
+      <w:pPr>
+        <w:spacing w:after="0"/>
+        <w:rPr>
+          <w:sz w:val="24"/>
+          <w:szCs w:val="24"/>
+        </w:rPr>
+      </w:pPr>
+    </w:p>
+    <w:p>
+      <w:pPr>
+        <w:pStyle w:val="ListParagraph"/>
+        <w:numPr>
+          <w:ilvl w:val="0"/>
+          <w:numId w:val="22"/>
+        </w:numPr>
+        <w:spacing w:after="0"/>
+        <w:rPr>
+          <w:sz w:val="24"/>
+          <w:szCs w:val="24"/>
+        </w:rPr>
+      </w:pPr>
+      <w:r>
+        <w:rPr>
+          <w:sz w:val="24"/>
+          <w:szCs w:val="24"/>
+        </w:rPr>
+        <w:t>Name given to the branch of computer science devoted to storing and analyzing massive amounts of data.</w:t>
+      </w:r>
+    </w:p>
+    <w:p>
+      <w:pPr>
+        <w:pStyle w:val="ListParagraph"/>
+        <w:numPr>
+          <w:ilvl w:val="0"/>
+          <w:numId w:val="22"/>
+        </w:numPr>
+        <w:spacing w:after="0"/>
+        <w:rPr>
+          <w:sz w:val="24"/>
+          <w:szCs w:val="24"/>
+        </w:rPr>
+      </w:pPr>
+      <w:r>
+        <w:rPr>
+          <w:sz w:val="24"/>
+          <w:szCs w:val="24"/>
+        </w:rPr>
+        <w:t>SQL Server would choke</w:t>
+      </w:r>
+    </w:p>
+    <w:p>
+      <w:pPr>
+        <w:pStyle w:val="ListParagraph"/>
+        <w:numPr>
+          <w:ilvl w:val="0"/>
+          <w:numId w:val="22"/>
+        </w:numPr>
+        <w:spacing w:after="0"/>
+        <w:rPr>
+          <w:sz w:val="24"/>
+          <w:szCs w:val="24"/>
+        </w:rPr>
+      </w:pPr>
+      <w:r>
+        <w:rPr>
+          <w:sz w:val="24"/>
+          <w:szCs w:val="24"/>
+        </w:rPr>
+        <w:t>Traditional methods don’t work</w:t>
+      </w:r>
+    </w:p>
+    <w:p>
+      <w:pPr>
+        <w:pStyle w:val="ListParagraph"/>
+        <w:numPr>
+          <w:ilvl w:val="0"/>
+          <w:numId w:val="22"/>
+        </w:numPr>
+        <w:spacing w:after="0"/>
+        <w:rPr>
+          <w:sz w:val="24"/>
+          <w:szCs w:val="24"/>
+        </w:rPr>
+      </w:pPr>
+      <w:r>
+        <w:rPr>
+          <w:sz w:val="24"/>
+          <w:szCs w:val="24"/>
+        </w:rPr>
+        <w:t>Data accumulates and appears to be accelerating</w:t>
+      </w:r>
+    </w:p>
+    <w:p>
+      <w:pPr>
+        <w:pStyle w:val="ListParagraph"/>
+        <w:numPr>
+          <w:ilvl w:val="0"/>
+          <w:numId w:val="22"/>
+        </w:numPr>
+        <w:spacing w:after="0"/>
+        <w:rPr>
+          <w:sz w:val="24"/>
+          <w:szCs w:val="24"/>
+        </w:rPr>
+      </w:pPr>
+      <w:r>
+        <w:rPr>
+          <w:sz w:val="24"/>
+          <w:szCs w:val="24"/>
+        </w:rPr>
+        <w:t>HDInsight service for analyzing big Data</w:t>
+      </w:r>
+    </w:p>
+    <w:p>
+      <w:pPr>
+        <w:pStyle w:val="ListParagraph"/>
+        <w:numPr>
+          <w:ilvl w:val="1"/>
+          <w:numId w:val="22"/>
+        </w:numPr>
+        <w:spacing w:after="0"/>
+        <w:rPr>
+          <w:sz w:val="24"/>
+          <w:szCs w:val="24"/>
+        </w:rPr>
+      </w:pPr>
+      <w:r>
+        <w:rPr>
+          <w:sz w:val="24"/>
+          <w:szCs w:val="24"/>
+        </w:rPr>
+        <w:t>Apache Hadoop clusters in the cloud</w:t>
+      </w:r>
+    </w:p>
+    <w:p>
+      <w:pPr>
+        <w:pStyle w:val="ListParagraph"/>
+        <w:numPr>
+          <w:ilvl w:val="1"/>
+          <w:numId w:val="22"/>
+        </w:numPr>
+        <w:spacing w:after="0"/>
+        <w:rPr>
+          <w:sz w:val="24"/>
+          <w:szCs w:val="24"/>
+        </w:rPr>
+      </w:pPr>
+      <w:r>
+        <w:rPr>
+          <w:sz w:val="24"/>
+          <w:szCs w:val="24"/>
+        </w:rPr>
+        <w:t>Provides framework for big data operations</w:t>
+      </w:r>
+    </w:p>
+    <w:p>
+      <w:pPr>
+        <w:pStyle w:val="ListParagraph"/>
+        <w:numPr>
+          <w:ilvl w:val="2"/>
+          <w:numId w:val="22"/>
+        </w:numPr>
+        <w:spacing w:after="0"/>
+        <w:rPr>
+          <w:sz w:val="24"/>
+          <w:szCs w:val="24"/>
+        </w:rPr>
+      </w:pPr>
+      <w:r>
+        <w:rPr>
+          <w:sz w:val="24"/>
+          <w:szCs w:val="24"/>
+        </w:rPr>
+        <w:t>Manage</w:t>
+      </w:r>
+    </w:p>
+    <w:p>
+      <w:pPr>
+        <w:pStyle w:val="ListParagraph"/>
+        <w:numPr>
+          <w:ilvl w:val="2"/>
+          <w:numId w:val="22"/>
+        </w:numPr>
+        <w:spacing w:after="0"/>
+        <w:rPr>
+          <w:sz w:val="24"/>
+          <w:szCs w:val="24"/>
+        </w:rPr>
+      </w:pPr>
+      <w:r>
+        <w:rPr>
+          <w:sz w:val="24"/>
+          <w:szCs w:val="24"/>
+        </w:rPr>
+        <w:t>Analyze</w:t>
+      </w:r>
+    </w:p>
+    <w:p>
+      <w:pPr>
+        <w:pStyle w:val="ListParagraph"/>
+        <w:numPr>
+          <w:ilvl w:val="2"/>
+          <w:numId w:val="22"/>
+        </w:numPr>
+        <w:spacing w:after="0"/>
+        <w:rPr>
+          <w:sz w:val="24"/>
+          <w:szCs w:val="24"/>
+        </w:rPr>
+      </w:pPr>
+      <w:r>
+        <w:rPr>
+          <w:sz w:val="24"/>
+          <w:szCs w:val="24"/>
+        </w:rPr>
+        <w:t>Report</w:t>
+      </w:r>
+    </w:p>
+    <w:p>
+      <w:pPr>
+        <w:spacing w:after="0"/>
+        <w:rPr>
+          <w:sz w:val="24"/>
+          <w:szCs w:val="24"/>
+        </w:rPr>
+      </w:pPr>
+    </w:p>
+    <w:p>
+      <w:pPr>
+        <w:spacing w:after="0"/>
+        <w:rPr>
+          <w:sz w:val="24"/>
+          <w:szCs w:val="24"/>
+        </w:rPr>
+      </w:pPr>
+      <w:r>
+        <w:rPr>
+          <w:sz w:val="24"/>
+          <w:szCs w:val="24"/>
+        </w:rPr>
+        <w:t>Media Services:</w:t>
+      </w:r>
+    </w:p>
+    <w:p>
+      <w:pPr>
+        <w:spacing w:after="0"/>
+        <w:rPr>
+          <w:sz w:val="24"/>
+          <w:szCs w:val="24"/>
+        </w:rPr>
+      </w:pPr>
+    </w:p>
+    <w:p>
+      <w:pPr>
+        <w:pStyle w:val="ListParagraph"/>
+        <w:numPr>
+          <w:ilvl w:val="0"/>
+          <w:numId w:val="23"/>
+        </w:numPr>
+        <w:spacing w:after="0"/>
+        <w:rPr>
+          <w:sz w:val="24"/>
+          <w:szCs w:val="24"/>
+        </w:rPr>
+      </w:pPr>
+      <w:r>
+        <w:rPr>
+          <w:sz w:val="24"/>
+          <w:szCs w:val="24"/>
+        </w:rPr>
+        <w:t>Scalable live media streaming or on-demand</w:t>
+      </w:r>
+    </w:p>
+    <w:p>
+      <w:pPr>
+        <w:pStyle w:val="ListParagraph"/>
+        <w:numPr>
+          <w:ilvl w:val="0"/>
+          <w:numId w:val="23"/>
+        </w:numPr>
+        <w:spacing w:after="0"/>
+        <w:rPr>
+          <w:sz w:val="24"/>
+          <w:szCs w:val="24"/>
+        </w:rPr>
+      </w:pPr>
+      <w:r>
+        <w:rPr>
+          <w:sz w:val="24"/>
+          <w:szCs w:val="24"/>
+        </w:rPr>
+        <w:t>Securely upload and transcode video to streaming format.</w:t>
+      </w:r>
+    </w:p>
+    <w:p>
+      <w:pPr>
+        <w:pStyle w:val="ListParagraph"/>
+        <w:numPr>
+          <w:ilvl w:val="0"/>
+          <w:numId w:val="23"/>
+        </w:numPr>
+        <w:spacing w:after="0"/>
+        <w:rPr>
+          <w:sz w:val="24"/>
+          <w:szCs w:val="24"/>
+        </w:rPr>
+      </w:pPr>
+      <w:r>
+        <w:rPr>
+          <w:sz w:val="24"/>
+          <w:szCs w:val="24"/>
+        </w:rPr>
+        <w:t>Scaling, copyright protection</w:t>
+      </w:r>
+    </w:p>
+    <w:p>
+      <w:pPr>
+        <w:spacing w:after="0"/>
+        <w:rPr>
+          <w:sz w:val="24"/>
+          <w:szCs w:val="24"/>
+        </w:rPr>
+      </w:pPr>
+    </w:p>
+    <w:p>
+      <w:pPr>
+        <w:spacing w:after="0"/>
+        <w:rPr>
+          <w:sz w:val="24"/>
+          <w:szCs w:val="24"/>
+        </w:rPr>
+      </w:pPr>
+      <w:r>
+        <w:rPr>
+          <w:sz w:val="24"/>
+          <w:szCs w:val="24"/>
+        </w:rPr>
+        <w:t>Azure Search:</w:t>
+      </w:r>
+    </w:p>
+    <w:p>
+      <w:pPr>
+        <w:spacing w:after="0"/>
+        <w:rPr>
+          <w:sz w:val="24"/>
+          <w:szCs w:val="24"/>
+        </w:rPr>
+      </w:pPr>
+    </w:p>
+    <w:p>
+      <w:pPr>
+        <w:pStyle w:val="ListParagraph"/>
+        <w:numPr>
+          <w:ilvl w:val="0"/>
+          <w:numId w:val="24"/>
+        </w:numPr>
+        <w:spacing w:after="0"/>
+        <w:rPr>
+          <w:sz w:val="24"/>
+          <w:szCs w:val="24"/>
+        </w:rPr>
+      </w:pPr>
+      <w:r>
+        <w:rPr>
+          <w:sz w:val="24"/>
+          <w:szCs w:val="24"/>
+        </w:rPr>
+        <w:t>PaaS – search as a service</w:t>
+      </w:r>
+    </w:p>
+    <w:p>
+      <w:pPr>
+        <w:pStyle w:val="ListParagraph"/>
+        <w:numPr>
+          <w:ilvl w:val="0"/>
+          <w:numId w:val="24"/>
+        </w:numPr>
+        <w:spacing w:after="0"/>
+        <w:rPr>
+          <w:sz w:val="24"/>
+          <w:szCs w:val="24"/>
+        </w:rPr>
+      </w:pPr>
+      <w:r>
+        <w:rPr>
+          <w:sz w:val="24"/>
+          <w:szCs w:val="24"/>
+        </w:rPr>
+        <w:t>Managed by Microsoft</w:t>
+      </w:r>
+    </w:p>
+    <w:p>
+      <w:pPr>
+        <w:pStyle w:val="ListParagraph"/>
+        <w:numPr>
+          <w:ilvl w:val="0"/>
+          <w:numId w:val="24"/>
+        </w:numPr>
+        <w:spacing w:after="0"/>
+        <w:rPr>
+          <w:sz w:val="24"/>
+          <w:szCs w:val="24"/>
+        </w:rPr>
+      </w:pPr>
+      <w:r>
+        <w:rPr>
+          <w:sz w:val="24"/>
+          <w:szCs w:val="24"/>
+        </w:rPr>
+        <w:t>Service to populate your data</w:t>
+      </w:r>
+    </w:p>
+    <w:p>
+      <w:pPr>
+        <w:pStyle w:val="ListParagraph"/>
+        <w:numPr>
+          <w:ilvl w:val="0"/>
+          <w:numId w:val="24"/>
+        </w:numPr>
+        <w:spacing w:after="0"/>
+        <w:rPr>
+          <w:sz w:val="24"/>
+          <w:szCs w:val="24"/>
+        </w:rPr>
+      </w:pPr>
+      <w:r>
+        <w:rPr>
+          <w:sz w:val="24"/>
+          <w:szCs w:val="24"/>
+        </w:rPr>
+        <w:t>Integrate search into your mobile and web apps</w:t>
+      </w:r>
+    </w:p>
+    <w:p>
+      <w:pPr>
+        <w:pStyle w:val="ListParagraph"/>
+        <w:numPr>
+          <w:ilvl w:val="0"/>
+          <w:numId w:val="24"/>
+        </w:numPr>
+        <w:spacing w:after="0"/>
+        <w:rPr>
+          <w:sz w:val="24"/>
+          <w:szCs w:val="24"/>
+        </w:rPr>
+      </w:pPr>
+      <w:r>
+        <w:rPr>
+          <w:sz w:val="24"/>
+          <w:szCs w:val="24"/>
+        </w:rPr>
+        <w:t>REST API or .NET SDK</w:t>
+      </w:r>
+    </w:p>
+    <w:p>
+      <w:pPr>
+        <w:pStyle w:val="ListParagraph"/>
+        <w:numPr>
+          <w:ilvl w:val="0"/>
+          <w:numId w:val="24"/>
+        </w:numPr>
+        <w:spacing w:after="0"/>
+        <w:rPr>
+          <w:sz w:val="24"/>
+          <w:szCs w:val="24"/>
+        </w:rPr>
+      </w:pPr>
+      <w:r>
+        <w:rPr>
+          <w:sz w:val="24"/>
+          <w:szCs w:val="24"/>
+        </w:rPr>
+        <w:t>Support multiple languages</w:t>
+      </w:r>
+    </w:p>
+    <w:p>
+      <w:pPr>
+        <w:pStyle w:val="ListParagraph"/>
+        <w:numPr>
+          <w:ilvl w:val="0"/>
+          <w:numId w:val="24"/>
+        </w:numPr>
+        <w:spacing w:after="0"/>
+        <w:rPr>
+          <w:sz w:val="24"/>
+          <w:szCs w:val="24"/>
+        </w:rPr>
+      </w:pPr>
+      <w:r>
+        <w:rPr>
+          <w:sz w:val="24"/>
+          <w:szCs w:val="24"/>
+        </w:rPr>
+        <w:t>Simple query syntax or lucene syntax (Lucene has to be hosted itself)</w:t>
+      </w:r>
+    </w:p>
+    <w:p>
+      <w:pPr>
+        <w:pStyle w:val="ListParagraph"/>
+        <w:numPr>
+          <w:ilvl w:val="0"/>
+          <w:numId w:val="24"/>
+        </w:numPr>
+        <w:spacing w:after="0"/>
+        <w:rPr>
+          <w:sz w:val="24"/>
+          <w:szCs w:val="24"/>
+        </w:rPr>
+      </w:pPr>
+      <w:r>
+        <w:rPr>
+          <w:sz w:val="24"/>
+          <w:szCs w:val="24"/>
+        </w:rPr>
+        <w:t>Suggestions</w:t>
+      </w:r>
+    </w:p>
+    <w:p>
+      <w:pPr>
+        <w:pStyle w:val="ListParagraph"/>
+        <w:numPr>
+          <w:ilvl w:val="0"/>
+          <w:numId w:val="24"/>
+        </w:numPr>
+        <w:spacing w:after="0"/>
+        <w:rPr>
+          <w:sz w:val="24"/>
+          <w:szCs w:val="24"/>
+        </w:rPr>
+      </w:pPr>
+      <w:r>
+        <w:rPr>
+          <w:sz w:val="24"/>
+          <w:szCs w:val="24"/>
+        </w:rPr>
+        <w:t>Highlight matches</w:t>
+      </w:r>
+    </w:p>
+    <w:p>
+      <w:pPr>
+        <w:pStyle w:val="ListParagraph"/>
+        <w:numPr>
+          <w:ilvl w:val="0"/>
+          <w:numId w:val="24"/>
+        </w:numPr>
+        <w:spacing w:after="0"/>
+        <w:rPr>
+          <w:sz w:val="24"/>
+          <w:szCs w:val="24"/>
+        </w:rPr>
+      </w:pPr>
+      <w:r>
+        <w:rPr>
+          <w:sz w:val="24"/>
+          <w:szCs w:val="24"/>
+        </w:rPr>
+        <w:t>Facets and filters</w:t>
+      </w:r>
       <w:bookmarkStart w:id="0" w:name="_GoBack"/>
       <w:bookmarkEnd w:id="0"/>
-    </w:p>
-    <w:p>
-      <w:pPr>
-        <w:spacing w:after="0"/>
-        <w:rPr>
-          <w:sz w:val="24"/>
-          <w:szCs w:val="24"/>
-        </w:rPr>
-      </w:pPr>
     </w:p>
     <w:sectPr>
       <w:pgSz w:w="12240" w:h="15840"/>
@@ -4112,6 +6715,571 @@
 <file path=word/numbering.xml><?xml version="1.0" encoding="utf-8"?>
 <w:numbering xmlns:wpc="http://schemas.microsoft.com/office/word/2010/wordprocessingCanvas" xmlns:mc="http://schemas.openxmlformats.org/markup-compatibility/2006" xmlns:o="urn:schemas-microsoft-com:office:office" xmlns:r="http://schemas.openxmlformats.org/officeDocument/2006/relationships" xmlns:m="http://schemas.openxmlformats.org/officeDocument/2006/math" xmlns:v="urn:schemas-microsoft-com:vml" xmlns:wp14="http://schemas.microsoft.com/office/word/2010/wordprocessingDrawing" xmlns:wp="http://schemas.openxmlformats.org/drawingml/2006/wordprocessingDrawing" xmlns:w10="urn:schemas-microsoft-com:office:word" xmlns:w="http://schemas.openxmlformats.org/wordprocessingml/2006/main" xmlns:w14="http://schemas.microsoft.com/office/word/2010/wordml" xmlns:wpg="http://schemas.microsoft.com/office/word/2010/wordprocessingGroup" xmlns:wpi="http://schemas.microsoft.com/office/word/2010/wordprocessingInk" xmlns:wne="http://schemas.microsoft.com/office/word/2006/wordml" xmlns:wps="http://schemas.microsoft.com/office/word/2010/wordprocessingShape" mc:Ignorable="w14 wp14">
   <w:abstractNum w:abstractNumId="0">
+    <w:nsid w:val="09134001"/>
+    <w:multiLevelType w:val="hybridMultilevel"/>
+    <w:tmpl w:val="51885E52"/>
+    <w:lvl w:ilvl="0" w:tplc="04090001">
+      <w:start w:val="1"/>
+      <w:numFmt w:val="bullet"/>
+      <w:lvlText w:val=""/>
+      <w:lvlJc w:val="left"/>
+      <w:pPr>
+        <w:ind w:left="720" w:hanging="360"/>
+      </w:pPr>
+      <w:rPr>
+        <w:rFonts w:ascii="Symbol" w:hAnsi="Symbol" w:hint="default"/>
+      </w:rPr>
+    </w:lvl>
+    <w:lvl w:ilvl="1" w:tplc="04090003" w:tentative="1">
+      <w:start w:val="1"/>
+      <w:numFmt w:val="bullet"/>
+      <w:lvlText w:val="o"/>
+      <w:lvlJc w:val="left"/>
+      <w:pPr>
+        <w:ind w:left="1440" w:hanging="360"/>
+      </w:pPr>
+      <w:rPr>
+        <w:rFonts w:ascii="Courier New" w:hAnsi="Courier New" w:cs="Courier New" w:hint="default"/>
+      </w:rPr>
+    </w:lvl>
+    <w:lvl w:ilvl="2" w:tplc="04090005" w:tentative="1">
+      <w:start w:val="1"/>
+      <w:numFmt w:val="bullet"/>
+      <w:lvlText w:val=""/>
+      <w:lvlJc w:val="left"/>
+      <w:pPr>
+        <w:ind w:left="2160" w:hanging="360"/>
+      </w:pPr>
+      <w:rPr>
+        <w:rFonts w:ascii="Wingdings" w:hAnsi="Wingdings" w:hint="default"/>
+      </w:rPr>
+    </w:lvl>
+    <w:lvl w:ilvl="3" w:tplc="04090001" w:tentative="1">
+      <w:start w:val="1"/>
+      <w:numFmt w:val="bullet"/>
+      <w:lvlText w:val=""/>
+      <w:lvlJc w:val="left"/>
+      <w:pPr>
+        <w:ind w:left="2880" w:hanging="360"/>
+      </w:pPr>
+      <w:rPr>
+        <w:rFonts w:ascii="Symbol" w:hAnsi="Symbol" w:hint="default"/>
+      </w:rPr>
+    </w:lvl>
+    <w:lvl w:ilvl="4" w:tplc="04090003" w:tentative="1">
+      <w:start w:val="1"/>
+      <w:numFmt w:val="bullet"/>
+      <w:lvlText w:val="o"/>
+      <w:lvlJc w:val="left"/>
+      <w:pPr>
+        <w:ind w:left="3600" w:hanging="360"/>
+      </w:pPr>
+      <w:rPr>
+        <w:rFonts w:ascii="Courier New" w:hAnsi="Courier New" w:cs="Courier New" w:hint="default"/>
+      </w:rPr>
+    </w:lvl>
+    <w:lvl w:ilvl="5" w:tplc="04090005" w:tentative="1">
+      <w:start w:val="1"/>
+      <w:numFmt w:val="bullet"/>
+      <w:lvlText w:val=""/>
+      <w:lvlJc w:val="left"/>
+      <w:pPr>
+        <w:ind w:left="4320" w:hanging="360"/>
+      </w:pPr>
+      <w:rPr>
+        <w:rFonts w:ascii="Wingdings" w:hAnsi="Wingdings" w:hint="default"/>
+      </w:rPr>
+    </w:lvl>
+    <w:lvl w:ilvl="6" w:tplc="04090001" w:tentative="1">
+      <w:start w:val="1"/>
+      <w:numFmt w:val="bullet"/>
+      <w:lvlText w:val=""/>
+      <w:lvlJc w:val="left"/>
+      <w:pPr>
+        <w:ind w:left="5040" w:hanging="360"/>
+      </w:pPr>
+      <w:rPr>
+        <w:rFonts w:ascii="Symbol" w:hAnsi="Symbol" w:hint="default"/>
+      </w:rPr>
+    </w:lvl>
+    <w:lvl w:ilvl="7" w:tplc="04090003" w:tentative="1">
+      <w:start w:val="1"/>
+      <w:numFmt w:val="bullet"/>
+      <w:lvlText w:val="o"/>
+      <w:lvlJc w:val="left"/>
+      <w:pPr>
+        <w:ind w:left="5760" w:hanging="360"/>
+      </w:pPr>
+      <w:rPr>
+        <w:rFonts w:ascii="Courier New" w:hAnsi="Courier New" w:cs="Courier New" w:hint="default"/>
+      </w:rPr>
+    </w:lvl>
+    <w:lvl w:ilvl="8" w:tplc="04090005" w:tentative="1">
+      <w:start w:val="1"/>
+      <w:numFmt w:val="bullet"/>
+      <w:lvlText w:val=""/>
+      <w:lvlJc w:val="left"/>
+      <w:pPr>
+        <w:ind w:left="6480" w:hanging="360"/>
+      </w:pPr>
+      <w:rPr>
+        <w:rFonts w:ascii="Wingdings" w:hAnsi="Wingdings" w:hint="default"/>
+      </w:rPr>
+    </w:lvl>
+  </w:abstractNum>
+  <w:abstractNum w:abstractNumId="1">
+    <w:nsid w:val="0A087B23"/>
+    <w:multiLevelType w:val="hybridMultilevel"/>
+    <w:tmpl w:val="A502C9E0"/>
+    <w:lvl w:ilvl="0" w:tplc="04090001">
+      <w:start w:val="1"/>
+      <w:numFmt w:val="bullet"/>
+      <w:lvlText w:val=""/>
+      <w:lvlJc w:val="left"/>
+      <w:pPr>
+        <w:ind w:left="720" w:hanging="360"/>
+      </w:pPr>
+      <w:rPr>
+        <w:rFonts w:ascii="Symbol" w:hAnsi="Symbol" w:hint="default"/>
+      </w:rPr>
+    </w:lvl>
+    <w:lvl w:ilvl="1" w:tplc="04090003" w:tentative="1">
+      <w:start w:val="1"/>
+      <w:numFmt w:val="bullet"/>
+      <w:lvlText w:val="o"/>
+      <w:lvlJc w:val="left"/>
+      <w:pPr>
+        <w:ind w:left="1440" w:hanging="360"/>
+      </w:pPr>
+      <w:rPr>
+        <w:rFonts w:ascii="Courier New" w:hAnsi="Courier New" w:cs="Courier New" w:hint="default"/>
+      </w:rPr>
+    </w:lvl>
+    <w:lvl w:ilvl="2" w:tplc="04090005" w:tentative="1">
+      <w:start w:val="1"/>
+      <w:numFmt w:val="bullet"/>
+      <w:lvlText w:val=""/>
+      <w:lvlJc w:val="left"/>
+      <w:pPr>
+        <w:ind w:left="2160" w:hanging="360"/>
+      </w:pPr>
+      <w:rPr>
+        <w:rFonts w:ascii="Wingdings" w:hAnsi="Wingdings" w:hint="default"/>
+      </w:rPr>
+    </w:lvl>
+    <w:lvl w:ilvl="3" w:tplc="04090001" w:tentative="1">
+      <w:start w:val="1"/>
+      <w:numFmt w:val="bullet"/>
+      <w:lvlText w:val=""/>
+      <w:lvlJc w:val="left"/>
+      <w:pPr>
+        <w:ind w:left="2880" w:hanging="360"/>
+      </w:pPr>
+      <w:rPr>
+        <w:rFonts w:ascii="Symbol" w:hAnsi="Symbol" w:hint="default"/>
+      </w:rPr>
+    </w:lvl>
+    <w:lvl w:ilvl="4" w:tplc="04090003" w:tentative="1">
+      <w:start w:val="1"/>
+      <w:numFmt w:val="bullet"/>
+      <w:lvlText w:val="o"/>
+      <w:lvlJc w:val="left"/>
+      <w:pPr>
+        <w:ind w:left="3600" w:hanging="360"/>
+      </w:pPr>
+      <w:rPr>
+        <w:rFonts w:ascii="Courier New" w:hAnsi="Courier New" w:cs="Courier New" w:hint="default"/>
+      </w:rPr>
+    </w:lvl>
+    <w:lvl w:ilvl="5" w:tplc="04090005" w:tentative="1">
+      <w:start w:val="1"/>
+      <w:numFmt w:val="bullet"/>
+      <w:lvlText w:val=""/>
+      <w:lvlJc w:val="left"/>
+      <w:pPr>
+        <w:ind w:left="4320" w:hanging="360"/>
+      </w:pPr>
+      <w:rPr>
+        <w:rFonts w:ascii="Wingdings" w:hAnsi="Wingdings" w:hint="default"/>
+      </w:rPr>
+    </w:lvl>
+    <w:lvl w:ilvl="6" w:tplc="04090001" w:tentative="1">
+      <w:start w:val="1"/>
+      <w:numFmt w:val="bullet"/>
+      <w:lvlText w:val=""/>
+      <w:lvlJc w:val="left"/>
+      <w:pPr>
+        <w:ind w:left="5040" w:hanging="360"/>
+      </w:pPr>
+      <w:rPr>
+        <w:rFonts w:ascii="Symbol" w:hAnsi="Symbol" w:hint="default"/>
+      </w:rPr>
+    </w:lvl>
+    <w:lvl w:ilvl="7" w:tplc="04090003" w:tentative="1">
+      <w:start w:val="1"/>
+      <w:numFmt w:val="bullet"/>
+      <w:lvlText w:val="o"/>
+      <w:lvlJc w:val="left"/>
+      <w:pPr>
+        <w:ind w:left="5760" w:hanging="360"/>
+      </w:pPr>
+      <w:rPr>
+        <w:rFonts w:ascii="Courier New" w:hAnsi="Courier New" w:cs="Courier New" w:hint="default"/>
+      </w:rPr>
+    </w:lvl>
+    <w:lvl w:ilvl="8" w:tplc="04090005" w:tentative="1">
+      <w:start w:val="1"/>
+      <w:numFmt w:val="bullet"/>
+      <w:lvlText w:val=""/>
+      <w:lvlJc w:val="left"/>
+      <w:pPr>
+        <w:ind w:left="6480" w:hanging="360"/>
+      </w:pPr>
+      <w:rPr>
+        <w:rFonts w:ascii="Wingdings" w:hAnsi="Wingdings" w:hint="default"/>
+      </w:rPr>
+    </w:lvl>
+  </w:abstractNum>
+  <w:abstractNum w:abstractNumId="2">
+    <w:nsid w:val="116800AB"/>
+    <w:multiLevelType w:val="hybridMultilevel"/>
+    <w:tmpl w:val="880CCD4A"/>
+    <w:lvl w:ilvl="0" w:tplc="04090001">
+      <w:start w:val="1"/>
+      <w:numFmt w:val="bullet"/>
+      <w:lvlText w:val=""/>
+      <w:lvlJc w:val="left"/>
+      <w:pPr>
+        <w:ind w:left="720" w:hanging="360"/>
+      </w:pPr>
+      <w:rPr>
+        <w:rFonts w:ascii="Symbol" w:hAnsi="Symbol" w:hint="default"/>
+      </w:rPr>
+    </w:lvl>
+    <w:lvl w:ilvl="1" w:tplc="04090003" w:tentative="1">
+      <w:start w:val="1"/>
+      <w:numFmt w:val="bullet"/>
+      <w:lvlText w:val="o"/>
+      <w:lvlJc w:val="left"/>
+      <w:pPr>
+        <w:ind w:left="1440" w:hanging="360"/>
+      </w:pPr>
+      <w:rPr>
+        <w:rFonts w:ascii="Courier New" w:hAnsi="Courier New" w:cs="Courier New" w:hint="default"/>
+      </w:rPr>
+    </w:lvl>
+    <w:lvl w:ilvl="2" w:tplc="04090005" w:tentative="1">
+      <w:start w:val="1"/>
+      <w:numFmt w:val="bullet"/>
+      <w:lvlText w:val=""/>
+      <w:lvlJc w:val="left"/>
+      <w:pPr>
+        <w:ind w:left="2160" w:hanging="360"/>
+      </w:pPr>
+      <w:rPr>
+        <w:rFonts w:ascii="Wingdings" w:hAnsi="Wingdings" w:hint="default"/>
+      </w:rPr>
+    </w:lvl>
+    <w:lvl w:ilvl="3" w:tplc="04090001" w:tentative="1">
+      <w:start w:val="1"/>
+      <w:numFmt w:val="bullet"/>
+      <w:lvlText w:val=""/>
+      <w:lvlJc w:val="left"/>
+      <w:pPr>
+        <w:ind w:left="2880" w:hanging="360"/>
+      </w:pPr>
+      <w:rPr>
+        <w:rFonts w:ascii="Symbol" w:hAnsi="Symbol" w:hint="default"/>
+      </w:rPr>
+    </w:lvl>
+    <w:lvl w:ilvl="4" w:tplc="04090003" w:tentative="1">
+      <w:start w:val="1"/>
+      <w:numFmt w:val="bullet"/>
+      <w:lvlText w:val="o"/>
+      <w:lvlJc w:val="left"/>
+      <w:pPr>
+        <w:ind w:left="3600" w:hanging="360"/>
+      </w:pPr>
+      <w:rPr>
+        <w:rFonts w:ascii="Courier New" w:hAnsi="Courier New" w:cs="Courier New" w:hint="default"/>
+      </w:rPr>
+    </w:lvl>
+    <w:lvl w:ilvl="5" w:tplc="04090005" w:tentative="1">
+      <w:start w:val="1"/>
+      <w:numFmt w:val="bullet"/>
+      <w:lvlText w:val=""/>
+      <w:lvlJc w:val="left"/>
+      <w:pPr>
+        <w:ind w:left="4320" w:hanging="360"/>
+      </w:pPr>
+      <w:rPr>
+        <w:rFonts w:ascii="Wingdings" w:hAnsi="Wingdings" w:hint="default"/>
+      </w:rPr>
+    </w:lvl>
+    <w:lvl w:ilvl="6" w:tplc="04090001" w:tentative="1">
+      <w:start w:val="1"/>
+      <w:numFmt w:val="bullet"/>
+      <w:lvlText w:val=""/>
+      <w:lvlJc w:val="left"/>
+      <w:pPr>
+        <w:ind w:left="5040" w:hanging="360"/>
+      </w:pPr>
+      <w:rPr>
+        <w:rFonts w:ascii="Symbol" w:hAnsi="Symbol" w:hint="default"/>
+      </w:rPr>
+    </w:lvl>
+    <w:lvl w:ilvl="7" w:tplc="04090003" w:tentative="1">
+      <w:start w:val="1"/>
+      <w:numFmt w:val="bullet"/>
+      <w:lvlText w:val="o"/>
+      <w:lvlJc w:val="left"/>
+      <w:pPr>
+        <w:ind w:left="5760" w:hanging="360"/>
+      </w:pPr>
+      <w:rPr>
+        <w:rFonts w:ascii="Courier New" w:hAnsi="Courier New" w:cs="Courier New" w:hint="default"/>
+      </w:rPr>
+    </w:lvl>
+    <w:lvl w:ilvl="8" w:tplc="04090005" w:tentative="1">
+      <w:start w:val="1"/>
+      <w:numFmt w:val="bullet"/>
+      <w:lvlText w:val=""/>
+      <w:lvlJc w:val="left"/>
+      <w:pPr>
+        <w:ind w:left="6480" w:hanging="360"/>
+      </w:pPr>
+      <w:rPr>
+        <w:rFonts w:ascii="Wingdings" w:hAnsi="Wingdings" w:hint="default"/>
+      </w:rPr>
+    </w:lvl>
+  </w:abstractNum>
+  <w:abstractNum w:abstractNumId="3">
+    <w:nsid w:val="15575EEF"/>
+    <w:multiLevelType w:val="hybridMultilevel"/>
+    <w:tmpl w:val="65224A5A"/>
+    <w:lvl w:ilvl="0" w:tplc="04090001">
+      <w:start w:val="1"/>
+      <w:numFmt w:val="bullet"/>
+      <w:lvlText w:val=""/>
+      <w:lvlJc w:val="left"/>
+      <w:pPr>
+        <w:ind w:left="720" w:hanging="360"/>
+      </w:pPr>
+      <w:rPr>
+        <w:rFonts w:ascii="Symbol" w:hAnsi="Symbol" w:hint="default"/>
+      </w:rPr>
+    </w:lvl>
+    <w:lvl w:ilvl="1" w:tplc="04090003" w:tentative="1">
+      <w:start w:val="1"/>
+      <w:numFmt w:val="bullet"/>
+      <w:lvlText w:val="o"/>
+      <w:lvlJc w:val="left"/>
+      <w:pPr>
+        <w:ind w:left="1440" w:hanging="360"/>
+      </w:pPr>
+      <w:rPr>
+        <w:rFonts w:ascii="Courier New" w:hAnsi="Courier New" w:cs="Courier New" w:hint="default"/>
+      </w:rPr>
+    </w:lvl>
+    <w:lvl w:ilvl="2" w:tplc="04090005" w:tentative="1">
+      <w:start w:val="1"/>
+      <w:numFmt w:val="bullet"/>
+      <w:lvlText w:val=""/>
+      <w:lvlJc w:val="left"/>
+      <w:pPr>
+        <w:ind w:left="2160" w:hanging="360"/>
+      </w:pPr>
+      <w:rPr>
+        <w:rFonts w:ascii="Wingdings" w:hAnsi="Wingdings" w:hint="default"/>
+      </w:rPr>
+    </w:lvl>
+    <w:lvl w:ilvl="3" w:tplc="04090001" w:tentative="1">
+      <w:start w:val="1"/>
+      <w:numFmt w:val="bullet"/>
+      <w:lvlText w:val=""/>
+      <w:lvlJc w:val="left"/>
+      <w:pPr>
+        <w:ind w:left="2880" w:hanging="360"/>
+      </w:pPr>
+      <w:rPr>
+        <w:rFonts w:ascii="Symbol" w:hAnsi="Symbol" w:hint="default"/>
+      </w:rPr>
+    </w:lvl>
+    <w:lvl w:ilvl="4" w:tplc="04090003" w:tentative="1">
+      <w:start w:val="1"/>
+      <w:numFmt w:val="bullet"/>
+      <w:lvlText w:val="o"/>
+      <w:lvlJc w:val="left"/>
+      <w:pPr>
+        <w:ind w:left="3600" w:hanging="360"/>
+      </w:pPr>
+      <w:rPr>
+        <w:rFonts w:ascii="Courier New" w:hAnsi="Courier New" w:cs="Courier New" w:hint="default"/>
+      </w:rPr>
+    </w:lvl>
+    <w:lvl w:ilvl="5" w:tplc="04090005" w:tentative="1">
+      <w:start w:val="1"/>
+      <w:numFmt w:val="bullet"/>
+      <w:lvlText w:val=""/>
+      <w:lvlJc w:val="left"/>
+      <w:pPr>
+        <w:ind w:left="4320" w:hanging="360"/>
+      </w:pPr>
+      <w:rPr>
+        <w:rFonts w:ascii="Wingdings" w:hAnsi="Wingdings" w:hint="default"/>
+      </w:rPr>
+    </w:lvl>
+    <w:lvl w:ilvl="6" w:tplc="04090001" w:tentative="1">
+      <w:start w:val="1"/>
+      <w:numFmt w:val="bullet"/>
+      <w:lvlText w:val=""/>
+      <w:lvlJc w:val="left"/>
+      <w:pPr>
+        <w:ind w:left="5040" w:hanging="360"/>
+      </w:pPr>
+      <w:rPr>
+        <w:rFonts w:ascii="Symbol" w:hAnsi="Symbol" w:hint="default"/>
+      </w:rPr>
+    </w:lvl>
+    <w:lvl w:ilvl="7" w:tplc="04090003" w:tentative="1">
+      <w:start w:val="1"/>
+      <w:numFmt w:val="bullet"/>
+      <w:lvlText w:val="o"/>
+      <w:lvlJc w:val="left"/>
+      <w:pPr>
+        <w:ind w:left="5760" w:hanging="360"/>
+      </w:pPr>
+      <w:rPr>
+        <w:rFonts w:ascii="Courier New" w:hAnsi="Courier New" w:cs="Courier New" w:hint="default"/>
+      </w:rPr>
+    </w:lvl>
+    <w:lvl w:ilvl="8" w:tplc="04090005" w:tentative="1">
+      <w:start w:val="1"/>
+      <w:numFmt w:val="bullet"/>
+      <w:lvlText w:val=""/>
+      <w:lvlJc w:val="left"/>
+      <w:pPr>
+        <w:ind w:left="6480" w:hanging="360"/>
+      </w:pPr>
+      <w:rPr>
+        <w:rFonts w:ascii="Wingdings" w:hAnsi="Wingdings" w:hint="default"/>
+      </w:rPr>
+    </w:lvl>
+  </w:abstractNum>
+  <w:abstractNum w:abstractNumId="4">
+    <w:nsid w:val="18C45108"/>
+    <w:multiLevelType w:val="hybridMultilevel"/>
+    <w:tmpl w:val="BC06E848"/>
+    <w:lvl w:ilvl="0" w:tplc="04090001">
+      <w:start w:val="1"/>
+      <w:numFmt w:val="bullet"/>
+      <w:lvlText w:val=""/>
+      <w:lvlJc w:val="left"/>
+      <w:pPr>
+        <w:ind w:left="720" w:hanging="360"/>
+      </w:pPr>
+      <w:rPr>
+        <w:rFonts w:ascii="Symbol" w:hAnsi="Symbol" w:hint="default"/>
+      </w:rPr>
+    </w:lvl>
+    <w:lvl w:ilvl="1" w:tplc="04090003" w:tentative="1">
+      <w:start w:val="1"/>
+      <w:numFmt w:val="bullet"/>
+      <w:lvlText w:val="o"/>
+      <w:lvlJc w:val="left"/>
+      <w:pPr>
+        <w:ind w:left="1440" w:hanging="360"/>
+      </w:pPr>
+      <w:rPr>
+        <w:rFonts w:ascii="Courier New" w:hAnsi="Courier New" w:cs="Courier New" w:hint="default"/>
+      </w:rPr>
+    </w:lvl>
+    <w:lvl w:ilvl="2" w:tplc="04090005" w:tentative="1">
+      <w:start w:val="1"/>
+      <w:numFmt w:val="bullet"/>
+      <w:lvlText w:val=""/>
+      <w:lvlJc w:val="left"/>
+      <w:pPr>
+        <w:ind w:left="2160" w:hanging="360"/>
+      </w:pPr>
+      <w:rPr>
+        <w:rFonts w:ascii="Wingdings" w:hAnsi="Wingdings" w:hint="default"/>
+      </w:rPr>
+    </w:lvl>
+    <w:lvl w:ilvl="3" w:tplc="04090001" w:tentative="1">
+      <w:start w:val="1"/>
+      <w:numFmt w:val="bullet"/>
+      <w:lvlText w:val=""/>
+      <w:lvlJc w:val="left"/>
+      <w:pPr>
+        <w:ind w:left="2880" w:hanging="360"/>
+      </w:pPr>
+      <w:rPr>
+        <w:rFonts w:ascii="Symbol" w:hAnsi="Symbol" w:hint="default"/>
+      </w:rPr>
+    </w:lvl>
+    <w:lvl w:ilvl="4" w:tplc="04090003" w:tentative="1">
+      <w:start w:val="1"/>
+      <w:numFmt w:val="bullet"/>
+      <w:lvlText w:val="o"/>
+      <w:lvlJc w:val="left"/>
+      <w:pPr>
+        <w:ind w:left="3600" w:hanging="360"/>
+      </w:pPr>
+      <w:rPr>
+        <w:rFonts w:ascii="Courier New" w:hAnsi="Courier New" w:cs="Courier New" w:hint="default"/>
+      </w:rPr>
+    </w:lvl>
+    <w:lvl w:ilvl="5" w:tplc="04090005" w:tentative="1">
+      <w:start w:val="1"/>
+      <w:numFmt w:val="bullet"/>
+      <w:lvlText w:val=""/>
+      <w:lvlJc w:val="left"/>
+      <w:pPr>
+        <w:ind w:left="4320" w:hanging="360"/>
+      </w:pPr>
+      <w:rPr>
+        <w:rFonts w:ascii="Wingdings" w:hAnsi="Wingdings" w:hint="default"/>
+      </w:rPr>
+    </w:lvl>
+    <w:lvl w:ilvl="6" w:tplc="04090001" w:tentative="1">
+      <w:start w:val="1"/>
+      <w:numFmt w:val="bullet"/>
+      <w:lvlText w:val=""/>
+      <w:lvlJc w:val="left"/>
+      <w:pPr>
+        <w:ind w:left="5040" w:hanging="360"/>
+      </w:pPr>
+      <w:rPr>
+        <w:rFonts w:ascii="Symbol" w:hAnsi="Symbol" w:hint="default"/>
+      </w:rPr>
+    </w:lvl>
+    <w:lvl w:ilvl="7" w:tplc="04090003" w:tentative="1">
+      <w:start w:val="1"/>
+      <w:numFmt w:val="bullet"/>
+      <w:lvlText w:val="o"/>
+      <w:lvlJc w:val="left"/>
+      <w:pPr>
+        <w:ind w:left="5760" w:hanging="360"/>
+      </w:pPr>
+      <w:rPr>
+        <w:rFonts w:ascii="Courier New" w:hAnsi="Courier New" w:cs="Courier New" w:hint="default"/>
+      </w:rPr>
+    </w:lvl>
+    <w:lvl w:ilvl="8" w:tplc="04090005" w:tentative="1">
+      <w:start w:val="1"/>
+      <w:numFmt w:val="bullet"/>
+      <w:lvlText w:val=""/>
+      <w:lvlJc w:val="left"/>
+      <w:pPr>
+        <w:ind w:left="6480" w:hanging="360"/>
+      </w:pPr>
+      <w:rPr>
+        <w:rFonts w:ascii="Wingdings" w:hAnsi="Wingdings" w:hint="default"/>
+      </w:rPr>
+    </w:lvl>
+  </w:abstractNum>
+  <w:abstractNum w:abstractNumId="5">
     <w:nsid w:val="219F149D"/>
     <w:multiLevelType w:val="hybridMultilevel"/>
     <w:tmpl w:val="981AA076"/>
@@ -4224,7 +7392,7 @@
       </w:rPr>
     </w:lvl>
   </w:abstractNum>
-  <w:abstractNum w:abstractNumId="1">
+  <w:abstractNum w:abstractNumId="6">
     <w:nsid w:val="27366DE3"/>
     <w:multiLevelType w:val="hybridMultilevel"/>
     <w:tmpl w:val="EB2A4C5C"/>
@@ -4337,7 +7505,7 @@
       </w:rPr>
     </w:lvl>
   </w:abstractNum>
-  <w:abstractNum w:abstractNumId="2">
+  <w:abstractNum w:abstractNumId="7">
     <w:nsid w:val="2D112A9B"/>
     <w:multiLevelType w:val="hybridMultilevel"/>
     <w:tmpl w:val="705272A4"/>
@@ -4450,7 +7618,346 @@
       </w:rPr>
     </w:lvl>
   </w:abstractNum>
-  <w:abstractNum w:abstractNumId="3">
+  <w:abstractNum w:abstractNumId="8">
+    <w:nsid w:val="341D0B64"/>
+    <w:multiLevelType w:val="hybridMultilevel"/>
+    <w:tmpl w:val="444EE206"/>
+    <w:lvl w:ilvl="0" w:tplc="04090001">
+      <w:start w:val="1"/>
+      <w:numFmt w:val="bullet"/>
+      <w:lvlText w:val=""/>
+      <w:lvlJc w:val="left"/>
+      <w:pPr>
+        <w:ind w:left="720" w:hanging="360"/>
+      </w:pPr>
+      <w:rPr>
+        <w:rFonts w:ascii="Symbol" w:hAnsi="Symbol" w:hint="default"/>
+      </w:rPr>
+    </w:lvl>
+    <w:lvl w:ilvl="1" w:tplc="04090003" w:tentative="1">
+      <w:start w:val="1"/>
+      <w:numFmt w:val="bullet"/>
+      <w:lvlText w:val="o"/>
+      <w:lvlJc w:val="left"/>
+      <w:pPr>
+        <w:ind w:left="1440" w:hanging="360"/>
+      </w:pPr>
+      <w:rPr>
+        <w:rFonts w:ascii="Courier New" w:hAnsi="Courier New" w:cs="Courier New" w:hint="default"/>
+      </w:rPr>
+    </w:lvl>
+    <w:lvl w:ilvl="2" w:tplc="04090005" w:tentative="1">
+      <w:start w:val="1"/>
+      <w:numFmt w:val="bullet"/>
+      <w:lvlText w:val=""/>
+      <w:lvlJc w:val="left"/>
+      <w:pPr>
+        <w:ind w:left="2160" w:hanging="360"/>
+      </w:pPr>
+      <w:rPr>
+        <w:rFonts w:ascii="Wingdings" w:hAnsi="Wingdings" w:hint="default"/>
+      </w:rPr>
+    </w:lvl>
+    <w:lvl w:ilvl="3" w:tplc="04090001" w:tentative="1">
+      <w:start w:val="1"/>
+      <w:numFmt w:val="bullet"/>
+      <w:lvlText w:val=""/>
+      <w:lvlJc w:val="left"/>
+      <w:pPr>
+        <w:ind w:left="2880" w:hanging="360"/>
+      </w:pPr>
+      <w:rPr>
+        <w:rFonts w:ascii="Symbol" w:hAnsi="Symbol" w:hint="default"/>
+      </w:rPr>
+    </w:lvl>
+    <w:lvl w:ilvl="4" w:tplc="04090003" w:tentative="1">
+      <w:start w:val="1"/>
+      <w:numFmt w:val="bullet"/>
+      <w:lvlText w:val="o"/>
+      <w:lvlJc w:val="left"/>
+      <w:pPr>
+        <w:ind w:left="3600" w:hanging="360"/>
+      </w:pPr>
+      <w:rPr>
+        <w:rFonts w:ascii="Courier New" w:hAnsi="Courier New" w:cs="Courier New" w:hint="default"/>
+      </w:rPr>
+    </w:lvl>
+    <w:lvl w:ilvl="5" w:tplc="04090005" w:tentative="1">
+      <w:start w:val="1"/>
+      <w:numFmt w:val="bullet"/>
+      <w:lvlText w:val=""/>
+      <w:lvlJc w:val="left"/>
+      <w:pPr>
+        <w:ind w:left="4320" w:hanging="360"/>
+      </w:pPr>
+      <w:rPr>
+        <w:rFonts w:ascii="Wingdings" w:hAnsi="Wingdings" w:hint="default"/>
+      </w:rPr>
+    </w:lvl>
+    <w:lvl w:ilvl="6" w:tplc="04090001" w:tentative="1">
+      <w:start w:val="1"/>
+      <w:numFmt w:val="bullet"/>
+      <w:lvlText w:val=""/>
+      <w:lvlJc w:val="left"/>
+      <w:pPr>
+        <w:ind w:left="5040" w:hanging="360"/>
+      </w:pPr>
+      <w:rPr>
+        <w:rFonts w:ascii="Symbol" w:hAnsi="Symbol" w:hint="default"/>
+      </w:rPr>
+    </w:lvl>
+    <w:lvl w:ilvl="7" w:tplc="04090003" w:tentative="1">
+      <w:start w:val="1"/>
+      <w:numFmt w:val="bullet"/>
+      <w:lvlText w:val="o"/>
+      <w:lvlJc w:val="left"/>
+      <w:pPr>
+        <w:ind w:left="5760" w:hanging="360"/>
+      </w:pPr>
+      <w:rPr>
+        <w:rFonts w:ascii="Courier New" w:hAnsi="Courier New" w:cs="Courier New" w:hint="default"/>
+      </w:rPr>
+    </w:lvl>
+    <w:lvl w:ilvl="8" w:tplc="04090005" w:tentative="1">
+      <w:start w:val="1"/>
+      <w:numFmt w:val="bullet"/>
+      <w:lvlText w:val=""/>
+      <w:lvlJc w:val="left"/>
+      <w:pPr>
+        <w:ind w:left="6480" w:hanging="360"/>
+      </w:pPr>
+      <w:rPr>
+        <w:rFonts w:ascii="Wingdings" w:hAnsi="Wingdings" w:hint="default"/>
+      </w:rPr>
+    </w:lvl>
+  </w:abstractNum>
+  <w:abstractNum w:abstractNumId="9">
+    <w:nsid w:val="35583201"/>
+    <w:multiLevelType w:val="hybridMultilevel"/>
+    <w:tmpl w:val="306C19EA"/>
+    <w:lvl w:ilvl="0" w:tplc="04090001">
+      <w:start w:val="1"/>
+      <w:numFmt w:val="bullet"/>
+      <w:lvlText w:val=""/>
+      <w:lvlJc w:val="left"/>
+      <w:pPr>
+        <w:ind w:left="720" w:hanging="360"/>
+      </w:pPr>
+      <w:rPr>
+        <w:rFonts w:ascii="Symbol" w:hAnsi="Symbol" w:hint="default"/>
+      </w:rPr>
+    </w:lvl>
+    <w:lvl w:ilvl="1" w:tplc="04090003">
+      <w:start w:val="1"/>
+      <w:numFmt w:val="bullet"/>
+      <w:lvlText w:val="o"/>
+      <w:lvlJc w:val="left"/>
+      <w:pPr>
+        <w:ind w:left="1440" w:hanging="360"/>
+      </w:pPr>
+      <w:rPr>
+        <w:rFonts w:ascii="Courier New" w:hAnsi="Courier New" w:cs="Courier New" w:hint="default"/>
+      </w:rPr>
+    </w:lvl>
+    <w:lvl w:ilvl="2" w:tplc="04090005">
+      <w:start w:val="1"/>
+      <w:numFmt w:val="bullet"/>
+      <w:lvlText w:val=""/>
+      <w:lvlJc w:val="left"/>
+      <w:pPr>
+        <w:ind w:left="2160" w:hanging="360"/>
+      </w:pPr>
+      <w:rPr>
+        <w:rFonts w:ascii="Wingdings" w:hAnsi="Wingdings" w:hint="default"/>
+      </w:rPr>
+    </w:lvl>
+    <w:lvl w:ilvl="3" w:tplc="04090001" w:tentative="1">
+      <w:start w:val="1"/>
+      <w:numFmt w:val="bullet"/>
+      <w:lvlText w:val=""/>
+      <w:lvlJc w:val="left"/>
+      <w:pPr>
+        <w:ind w:left="2880" w:hanging="360"/>
+      </w:pPr>
+      <w:rPr>
+        <w:rFonts w:ascii="Symbol" w:hAnsi="Symbol" w:hint="default"/>
+      </w:rPr>
+    </w:lvl>
+    <w:lvl w:ilvl="4" w:tplc="04090003" w:tentative="1">
+      <w:start w:val="1"/>
+      <w:numFmt w:val="bullet"/>
+      <w:lvlText w:val="o"/>
+      <w:lvlJc w:val="left"/>
+      <w:pPr>
+        <w:ind w:left="3600" w:hanging="360"/>
+      </w:pPr>
+      <w:rPr>
+        <w:rFonts w:ascii="Courier New" w:hAnsi="Courier New" w:cs="Courier New" w:hint="default"/>
+      </w:rPr>
+    </w:lvl>
+    <w:lvl w:ilvl="5" w:tplc="04090005" w:tentative="1">
+      <w:start w:val="1"/>
+      <w:numFmt w:val="bullet"/>
+      <w:lvlText w:val=""/>
+      <w:lvlJc w:val="left"/>
+      <w:pPr>
+        <w:ind w:left="4320" w:hanging="360"/>
+      </w:pPr>
+      <w:rPr>
+        <w:rFonts w:ascii="Wingdings" w:hAnsi="Wingdings" w:hint="default"/>
+      </w:rPr>
+    </w:lvl>
+    <w:lvl w:ilvl="6" w:tplc="04090001" w:tentative="1">
+      <w:start w:val="1"/>
+      <w:numFmt w:val="bullet"/>
+      <w:lvlText w:val=""/>
+      <w:lvlJc w:val="left"/>
+      <w:pPr>
+        <w:ind w:left="5040" w:hanging="360"/>
+      </w:pPr>
+      <w:rPr>
+        <w:rFonts w:ascii="Symbol" w:hAnsi="Symbol" w:hint="default"/>
+      </w:rPr>
+    </w:lvl>
+    <w:lvl w:ilvl="7" w:tplc="04090003" w:tentative="1">
+      <w:start w:val="1"/>
+      <w:numFmt w:val="bullet"/>
+      <w:lvlText w:val="o"/>
+      <w:lvlJc w:val="left"/>
+      <w:pPr>
+        <w:ind w:left="5760" w:hanging="360"/>
+      </w:pPr>
+      <w:rPr>
+        <w:rFonts w:ascii="Courier New" w:hAnsi="Courier New" w:cs="Courier New" w:hint="default"/>
+      </w:rPr>
+    </w:lvl>
+    <w:lvl w:ilvl="8" w:tplc="04090005" w:tentative="1">
+      <w:start w:val="1"/>
+      <w:numFmt w:val="bullet"/>
+      <w:lvlText w:val=""/>
+      <w:lvlJc w:val="left"/>
+      <w:pPr>
+        <w:ind w:left="6480" w:hanging="360"/>
+      </w:pPr>
+      <w:rPr>
+        <w:rFonts w:ascii="Wingdings" w:hAnsi="Wingdings" w:hint="default"/>
+      </w:rPr>
+    </w:lvl>
+  </w:abstractNum>
+  <w:abstractNum w:abstractNumId="10">
+    <w:nsid w:val="3B0F782C"/>
+    <w:multiLevelType w:val="hybridMultilevel"/>
+    <w:tmpl w:val="170205BE"/>
+    <w:lvl w:ilvl="0" w:tplc="04090001">
+      <w:start w:val="1"/>
+      <w:numFmt w:val="bullet"/>
+      <w:lvlText w:val=""/>
+      <w:lvlJc w:val="left"/>
+      <w:pPr>
+        <w:ind w:left="720" w:hanging="360"/>
+      </w:pPr>
+      <w:rPr>
+        <w:rFonts w:ascii="Symbol" w:hAnsi="Symbol" w:hint="default"/>
+      </w:rPr>
+    </w:lvl>
+    <w:lvl w:ilvl="1" w:tplc="04090003" w:tentative="1">
+      <w:start w:val="1"/>
+      <w:numFmt w:val="bullet"/>
+      <w:lvlText w:val="o"/>
+      <w:lvlJc w:val="left"/>
+      <w:pPr>
+        <w:ind w:left="1440" w:hanging="360"/>
+      </w:pPr>
+      <w:rPr>
+        <w:rFonts w:ascii="Courier New" w:hAnsi="Courier New" w:cs="Courier New" w:hint="default"/>
+      </w:rPr>
+    </w:lvl>
+    <w:lvl w:ilvl="2" w:tplc="04090005" w:tentative="1">
+      <w:start w:val="1"/>
+      <w:numFmt w:val="bullet"/>
+      <w:lvlText w:val=""/>
+      <w:lvlJc w:val="left"/>
+      <w:pPr>
+        <w:ind w:left="2160" w:hanging="360"/>
+      </w:pPr>
+      <w:rPr>
+        <w:rFonts w:ascii="Wingdings" w:hAnsi="Wingdings" w:hint="default"/>
+      </w:rPr>
+    </w:lvl>
+    <w:lvl w:ilvl="3" w:tplc="04090001" w:tentative="1">
+      <w:start w:val="1"/>
+      <w:numFmt w:val="bullet"/>
+      <w:lvlText w:val=""/>
+      <w:lvlJc w:val="left"/>
+      <w:pPr>
+        <w:ind w:left="2880" w:hanging="360"/>
+      </w:pPr>
+      <w:rPr>
+        <w:rFonts w:ascii="Symbol" w:hAnsi="Symbol" w:hint="default"/>
+      </w:rPr>
+    </w:lvl>
+    <w:lvl w:ilvl="4" w:tplc="04090003" w:tentative="1">
+      <w:start w:val="1"/>
+      <w:numFmt w:val="bullet"/>
+      <w:lvlText w:val="o"/>
+      <w:lvlJc w:val="left"/>
+      <w:pPr>
+        <w:ind w:left="3600" w:hanging="360"/>
+      </w:pPr>
+      <w:rPr>
+        <w:rFonts w:ascii="Courier New" w:hAnsi="Courier New" w:cs="Courier New" w:hint="default"/>
+      </w:rPr>
+    </w:lvl>
+    <w:lvl w:ilvl="5" w:tplc="04090005" w:tentative="1">
+      <w:start w:val="1"/>
+      <w:numFmt w:val="bullet"/>
+      <w:lvlText w:val=""/>
+      <w:lvlJc w:val="left"/>
+      <w:pPr>
+        <w:ind w:left="4320" w:hanging="360"/>
+      </w:pPr>
+      <w:rPr>
+        <w:rFonts w:ascii="Wingdings" w:hAnsi="Wingdings" w:hint="default"/>
+      </w:rPr>
+    </w:lvl>
+    <w:lvl w:ilvl="6" w:tplc="04090001" w:tentative="1">
+      <w:start w:val="1"/>
+      <w:numFmt w:val="bullet"/>
+      <w:lvlText w:val=""/>
+      <w:lvlJc w:val="left"/>
+      <w:pPr>
+        <w:ind w:left="5040" w:hanging="360"/>
+      </w:pPr>
+      <w:rPr>
+        <w:rFonts w:ascii="Symbol" w:hAnsi="Symbol" w:hint="default"/>
+      </w:rPr>
+    </w:lvl>
+    <w:lvl w:ilvl="7" w:tplc="04090003" w:tentative="1">
+      <w:start w:val="1"/>
+      <w:numFmt w:val="bullet"/>
+      <w:lvlText w:val="o"/>
+      <w:lvlJc w:val="left"/>
+      <w:pPr>
+        <w:ind w:left="5760" w:hanging="360"/>
+      </w:pPr>
+      <w:rPr>
+        <w:rFonts w:ascii="Courier New" w:hAnsi="Courier New" w:cs="Courier New" w:hint="default"/>
+      </w:rPr>
+    </w:lvl>
+    <w:lvl w:ilvl="8" w:tplc="04090005" w:tentative="1">
+      <w:start w:val="1"/>
+      <w:numFmt w:val="bullet"/>
+      <w:lvlText w:val=""/>
+      <w:lvlJc w:val="left"/>
+      <w:pPr>
+        <w:ind w:left="6480" w:hanging="360"/>
+      </w:pPr>
+      <w:rPr>
+        <w:rFonts w:ascii="Wingdings" w:hAnsi="Wingdings" w:hint="default"/>
+      </w:rPr>
+    </w:lvl>
+  </w:abstractNum>
+  <w:abstractNum w:abstractNumId="11">
     <w:nsid w:val="47391EF4"/>
     <w:multiLevelType w:val="hybridMultilevel"/>
     <w:tmpl w:val="3C0E6316"/>
@@ -4563,7 +8070,7 @@
       </w:rPr>
     </w:lvl>
   </w:abstractNum>
-  <w:abstractNum w:abstractNumId="4">
+  <w:abstractNum w:abstractNumId="12">
     <w:nsid w:val="486633A1"/>
     <w:multiLevelType w:val="hybridMultilevel"/>
     <w:tmpl w:val="D988E7DA"/>
@@ -4676,7 +8183,7 @@
       </w:rPr>
     </w:lvl>
   </w:abstractNum>
-  <w:abstractNum w:abstractNumId="5">
+  <w:abstractNum w:abstractNumId="13">
     <w:nsid w:val="48A52859"/>
     <w:multiLevelType w:val="hybridMultilevel"/>
     <w:tmpl w:val="50E85AC8"/>
@@ -4789,7 +8296,7 @@
       </w:rPr>
     </w:lvl>
   </w:abstractNum>
-  <w:abstractNum w:abstractNumId="6">
+  <w:abstractNum w:abstractNumId="14">
     <w:nsid w:val="49975C43"/>
     <w:multiLevelType w:val="hybridMultilevel"/>
     <w:tmpl w:val="8160A336"/>
@@ -4902,7 +8409,7 @@
       </w:rPr>
     </w:lvl>
   </w:abstractNum>
-  <w:abstractNum w:abstractNumId="7">
+  <w:abstractNum w:abstractNumId="15">
     <w:nsid w:val="4CBD4556"/>
     <w:multiLevelType w:val="hybridMultilevel"/>
     <w:tmpl w:val="90188F5A"/>
@@ -5015,7 +8522,7 @@
       </w:rPr>
     </w:lvl>
   </w:abstractNum>
-  <w:abstractNum w:abstractNumId="8">
+  <w:abstractNum w:abstractNumId="16">
     <w:nsid w:val="4F0C4CEA"/>
     <w:multiLevelType w:val="hybridMultilevel"/>
     <w:tmpl w:val="CB4CCCC8"/>
@@ -5128,7 +8635,685 @@
       </w:rPr>
     </w:lvl>
   </w:abstractNum>
-  <w:abstractNum w:abstractNumId="9">
+  <w:abstractNum w:abstractNumId="17">
+    <w:nsid w:val="56A42A7B"/>
+    <w:multiLevelType w:val="hybridMultilevel"/>
+    <w:tmpl w:val="E17291BE"/>
+    <w:lvl w:ilvl="0" w:tplc="04090001">
+      <w:start w:val="1"/>
+      <w:numFmt w:val="bullet"/>
+      <w:lvlText w:val=""/>
+      <w:lvlJc w:val="left"/>
+      <w:pPr>
+        <w:ind w:left="720" w:hanging="360"/>
+      </w:pPr>
+      <w:rPr>
+        <w:rFonts w:ascii="Symbol" w:hAnsi="Symbol" w:hint="default"/>
+      </w:rPr>
+    </w:lvl>
+    <w:lvl w:ilvl="1" w:tplc="04090003">
+      <w:start w:val="1"/>
+      <w:numFmt w:val="bullet"/>
+      <w:lvlText w:val="o"/>
+      <w:lvlJc w:val="left"/>
+      <w:pPr>
+        <w:ind w:left="1440" w:hanging="360"/>
+      </w:pPr>
+      <w:rPr>
+        <w:rFonts w:ascii="Courier New" w:hAnsi="Courier New" w:cs="Courier New" w:hint="default"/>
+      </w:rPr>
+    </w:lvl>
+    <w:lvl w:ilvl="2" w:tplc="04090005" w:tentative="1">
+      <w:start w:val="1"/>
+      <w:numFmt w:val="bullet"/>
+      <w:lvlText w:val=""/>
+      <w:lvlJc w:val="left"/>
+      <w:pPr>
+        <w:ind w:left="2160" w:hanging="360"/>
+      </w:pPr>
+      <w:rPr>
+        <w:rFonts w:ascii="Wingdings" w:hAnsi="Wingdings" w:hint="default"/>
+      </w:rPr>
+    </w:lvl>
+    <w:lvl w:ilvl="3" w:tplc="04090001" w:tentative="1">
+      <w:start w:val="1"/>
+      <w:numFmt w:val="bullet"/>
+      <w:lvlText w:val=""/>
+      <w:lvlJc w:val="left"/>
+      <w:pPr>
+        <w:ind w:left="2880" w:hanging="360"/>
+      </w:pPr>
+      <w:rPr>
+        <w:rFonts w:ascii="Symbol" w:hAnsi="Symbol" w:hint="default"/>
+      </w:rPr>
+    </w:lvl>
+    <w:lvl w:ilvl="4" w:tplc="04090003" w:tentative="1">
+      <w:start w:val="1"/>
+      <w:numFmt w:val="bullet"/>
+      <w:lvlText w:val="o"/>
+      <w:lvlJc w:val="left"/>
+      <w:pPr>
+        <w:ind w:left="3600" w:hanging="360"/>
+      </w:pPr>
+      <w:rPr>
+        <w:rFonts w:ascii="Courier New" w:hAnsi="Courier New" w:cs="Courier New" w:hint="default"/>
+      </w:rPr>
+    </w:lvl>
+    <w:lvl w:ilvl="5" w:tplc="04090005" w:tentative="1">
+      <w:start w:val="1"/>
+      <w:numFmt w:val="bullet"/>
+      <w:lvlText w:val=""/>
+      <w:lvlJc w:val="left"/>
+      <w:pPr>
+        <w:ind w:left="4320" w:hanging="360"/>
+      </w:pPr>
+      <w:rPr>
+        <w:rFonts w:ascii="Wingdings" w:hAnsi="Wingdings" w:hint="default"/>
+      </w:rPr>
+    </w:lvl>
+    <w:lvl w:ilvl="6" w:tplc="04090001" w:tentative="1">
+      <w:start w:val="1"/>
+      <w:numFmt w:val="bullet"/>
+      <w:lvlText w:val=""/>
+      <w:lvlJc w:val="left"/>
+      <w:pPr>
+        <w:ind w:left="5040" w:hanging="360"/>
+      </w:pPr>
+      <w:rPr>
+        <w:rFonts w:ascii="Symbol" w:hAnsi="Symbol" w:hint="default"/>
+      </w:rPr>
+    </w:lvl>
+    <w:lvl w:ilvl="7" w:tplc="04090003" w:tentative="1">
+      <w:start w:val="1"/>
+      <w:numFmt w:val="bullet"/>
+      <w:lvlText w:val="o"/>
+      <w:lvlJc w:val="left"/>
+      <w:pPr>
+        <w:ind w:left="5760" w:hanging="360"/>
+      </w:pPr>
+      <w:rPr>
+        <w:rFonts w:ascii="Courier New" w:hAnsi="Courier New" w:cs="Courier New" w:hint="default"/>
+      </w:rPr>
+    </w:lvl>
+    <w:lvl w:ilvl="8" w:tplc="04090005" w:tentative="1">
+      <w:start w:val="1"/>
+      <w:numFmt w:val="bullet"/>
+      <w:lvlText w:val=""/>
+      <w:lvlJc w:val="left"/>
+      <w:pPr>
+        <w:ind w:left="6480" w:hanging="360"/>
+      </w:pPr>
+      <w:rPr>
+        <w:rFonts w:ascii="Wingdings" w:hAnsi="Wingdings" w:hint="default"/>
+      </w:rPr>
+    </w:lvl>
+  </w:abstractNum>
+  <w:abstractNum w:abstractNumId="18">
+    <w:nsid w:val="58BD11C7"/>
+    <w:multiLevelType w:val="hybridMultilevel"/>
+    <w:tmpl w:val="76C01644"/>
+    <w:lvl w:ilvl="0" w:tplc="04090001">
+      <w:start w:val="1"/>
+      <w:numFmt w:val="bullet"/>
+      <w:lvlText w:val=""/>
+      <w:lvlJc w:val="left"/>
+      <w:pPr>
+        <w:ind w:left="720" w:hanging="360"/>
+      </w:pPr>
+      <w:rPr>
+        <w:rFonts w:ascii="Symbol" w:hAnsi="Symbol" w:hint="default"/>
+      </w:rPr>
+    </w:lvl>
+    <w:lvl w:ilvl="1" w:tplc="04090003">
+      <w:start w:val="1"/>
+      <w:numFmt w:val="bullet"/>
+      <w:lvlText w:val="o"/>
+      <w:lvlJc w:val="left"/>
+      <w:pPr>
+        <w:ind w:left="1440" w:hanging="360"/>
+      </w:pPr>
+      <w:rPr>
+        <w:rFonts w:ascii="Courier New" w:hAnsi="Courier New" w:cs="Courier New" w:hint="default"/>
+      </w:rPr>
+    </w:lvl>
+    <w:lvl w:ilvl="2" w:tplc="04090005" w:tentative="1">
+      <w:start w:val="1"/>
+      <w:numFmt w:val="bullet"/>
+      <w:lvlText w:val=""/>
+      <w:lvlJc w:val="left"/>
+      <w:pPr>
+        <w:ind w:left="2160" w:hanging="360"/>
+      </w:pPr>
+      <w:rPr>
+        <w:rFonts w:ascii="Wingdings" w:hAnsi="Wingdings" w:hint="default"/>
+      </w:rPr>
+    </w:lvl>
+    <w:lvl w:ilvl="3" w:tplc="04090001" w:tentative="1">
+      <w:start w:val="1"/>
+      <w:numFmt w:val="bullet"/>
+      <w:lvlText w:val=""/>
+      <w:lvlJc w:val="left"/>
+      <w:pPr>
+        <w:ind w:left="2880" w:hanging="360"/>
+      </w:pPr>
+      <w:rPr>
+        <w:rFonts w:ascii="Symbol" w:hAnsi="Symbol" w:hint="default"/>
+      </w:rPr>
+    </w:lvl>
+    <w:lvl w:ilvl="4" w:tplc="04090003" w:tentative="1">
+      <w:start w:val="1"/>
+      <w:numFmt w:val="bullet"/>
+      <w:lvlText w:val="o"/>
+      <w:lvlJc w:val="left"/>
+      <w:pPr>
+        <w:ind w:left="3600" w:hanging="360"/>
+      </w:pPr>
+      <w:rPr>
+        <w:rFonts w:ascii="Courier New" w:hAnsi="Courier New" w:cs="Courier New" w:hint="default"/>
+      </w:rPr>
+    </w:lvl>
+    <w:lvl w:ilvl="5" w:tplc="04090005" w:tentative="1">
+      <w:start w:val="1"/>
+      <w:numFmt w:val="bullet"/>
+      <w:lvlText w:val=""/>
+      <w:lvlJc w:val="left"/>
+      <w:pPr>
+        <w:ind w:left="4320" w:hanging="360"/>
+      </w:pPr>
+      <w:rPr>
+        <w:rFonts w:ascii="Wingdings" w:hAnsi="Wingdings" w:hint="default"/>
+      </w:rPr>
+    </w:lvl>
+    <w:lvl w:ilvl="6" w:tplc="04090001" w:tentative="1">
+      <w:start w:val="1"/>
+      <w:numFmt w:val="bullet"/>
+      <w:lvlText w:val=""/>
+      <w:lvlJc w:val="left"/>
+      <w:pPr>
+        <w:ind w:left="5040" w:hanging="360"/>
+      </w:pPr>
+      <w:rPr>
+        <w:rFonts w:ascii="Symbol" w:hAnsi="Symbol" w:hint="default"/>
+      </w:rPr>
+    </w:lvl>
+    <w:lvl w:ilvl="7" w:tplc="04090003" w:tentative="1">
+      <w:start w:val="1"/>
+      <w:numFmt w:val="bullet"/>
+      <w:lvlText w:val="o"/>
+      <w:lvlJc w:val="left"/>
+      <w:pPr>
+        <w:ind w:left="5760" w:hanging="360"/>
+      </w:pPr>
+      <w:rPr>
+        <w:rFonts w:ascii="Courier New" w:hAnsi="Courier New" w:cs="Courier New" w:hint="default"/>
+      </w:rPr>
+    </w:lvl>
+    <w:lvl w:ilvl="8" w:tplc="04090005" w:tentative="1">
+      <w:start w:val="1"/>
+      <w:numFmt w:val="bullet"/>
+      <w:lvlText w:val=""/>
+      <w:lvlJc w:val="left"/>
+      <w:pPr>
+        <w:ind w:left="6480" w:hanging="360"/>
+      </w:pPr>
+      <w:rPr>
+        <w:rFonts w:ascii="Wingdings" w:hAnsi="Wingdings" w:hint="default"/>
+      </w:rPr>
+    </w:lvl>
+  </w:abstractNum>
+  <w:abstractNum w:abstractNumId="19">
+    <w:nsid w:val="5C557ED4"/>
+    <w:multiLevelType w:val="hybridMultilevel"/>
+    <w:tmpl w:val="9DF8D98A"/>
+    <w:lvl w:ilvl="0" w:tplc="04090001">
+      <w:start w:val="1"/>
+      <w:numFmt w:val="bullet"/>
+      <w:lvlText w:val=""/>
+      <w:lvlJc w:val="left"/>
+      <w:pPr>
+        <w:ind w:left="720" w:hanging="360"/>
+      </w:pPr>
+      <w:rPr>
+        <w:rFonts w:ascii="Symbol" w:hAnsi="Symbol" w:hint="default"/>
+      </w:rPr>
+    </w:lvl>
+    <w:lvl w:ilvl="1" w:tplc="04090003" w:tentative="1">
+      <w:start w:val="1"/>
+      <w:numFmt w:val="bullet"/>
+      <w:lvlText w:val="o"/>
+      <w:lvlJc w:val="left"/>
+      <w:pPr>
+        <w:ind w:left="1440" w:hanging="360"/>
+      </w:pPr>
+      <w:rPr>
+        <w:rFonts w:ascii="Courier New" w:hAnsi="Courier New" w:cs="Courier New" w:hint="default"/>
+      </w:rPr>
+    </w:lvl>
+    <w:lvl w:ilvl="2" w:tplc="04090005" w:tentative="1">
+      <w:start w:val="1"/>
+      <w:numFmt w:val="bullet"/>
+      <w:lvlText w:val=""/>
+      <w:lvlJc w:val="left"/>
+      <w:pPr>
+        <w:ind w:left="2160" w:hanging="360"/>
+      </w:pPr>
+      <w:rPr>
+        <w:rFonts w:ascii="Wingdings" w:hAnsi="Wingdings" w:hint="default"/>
+      </w:rPr>
+    </w:lvl>
+    <w:lvl w:ilvl="3" w:tplc="04090001" w:tentative="1">
+      <w:start w:val="1"/>
+      <w:numFmt w:val="bullet"/>
+      <w:lvlText w:val=""/>
+      <w:lvlJc w:val="left"/>
+      <w:pPr>
+        <w:ind w:left="2880" w:hanging="360"/>
+      </w:pPr>
+      <w:rPr>
+        <w:rFonts w:ascii="Symbol" w:hAnsi="Symbol" w:hint="default"/>
+      </w:rPr>
+    </w:lvl>
+    <w:lvl w:ilvl="4" w:tplc="04090003" w:tentative="1">
+      <w:start w:val="1"/>
+      <w:numFmt w:val="bullet"/>
+      <w:lvlText w:val="o"/>
+      <w:lvlJc w:val="left"/>
+      <w:pPr>
+        <w:ind w:left="3600" w:hanging="360"/>
+      </w:pPr>
+      <w:rPr>
+        <w:rFonts w:ascii="Courier New" w:hAnsi="Courier New" w:cs="Courier New" w:hint="default"/>
+      </w:rPr>
+    </w:lvl>
+    <w:lvl w:ilvl="5" w:tplc="04090005" w:tentative="1">
+      <w:start w:val="1"/>
+      <w:numFmt w:val="bullet"/>
+      <w:lvlText w:val=""/>
+      <w:lvlJc w:val="left"/>
+      <w:pPr>
+        <w:ind w:left="4320" w:hanging="360"/>
+      </w:pPr>
+      <w:rPr>
+        <w:rFonts w:ascii="Wingdings" w:hAnsi="Wingdings" w:hint="default"/>
+      </w:rPr>
+    </w:lvl>
+    <w:lvl w:ilvl="6" w:tplc="04090001" w:tentative="1">
+      <w:start w:val="1"/>
+      <w:numFmt w:val="bullet"/>
+      <w:lvlText w:val=""/>
+      <w:lvlJc w:val="left"/>
+      <w:pPr>
+        <w:ind w:left="5040" w:hanging="360"/>
+      </w:pPr>
+      <w:rPr>
+        <w:rFonts w:ascii="Symbol" w:hAnsi="Symbol" w:hint="default"/>
+      </w:rPr>
+    </w:lvl>
+    <w:lvl w:ilvl="7" w:tplc="04090003" w:tentative="1">
+      <w:start w:val="1"/>
+      <w:numFmt w:val="bullet"/>
+      <w:lvlText w:val="o"/>
+      <w:lvlJc w:val="left"/>
+      <w:pPr>
+        <w:ind w:left="5760" w:hanging="360"/>
+      </w:pPr>
+      <w:rPr>
+        <w:rFonts w:ascii="Courier New" w:hAnsi="Courier New" w:cs="Courier New" w:hint="default"/>
+      </w:rPr>
+    </w:lvl>
+    <w:lvl w:ilvl="8" w:tplc="04090005" w:tentative="1">
+      <w:start w:val="1"/>
+      <w:numFmt w:val="bullet"/>
+      <w:lvlText w:val=""/>
+      <w:lvlJc w:val="left"/>
+      <w:pPr>
+        <w:ind w:left="6480" w:hanging="360"/>
+      </w:pPr>
+      <w:rPr>
+        <w:rFonts w:ascii="Wingdings" w:hAnsi="Wingdings" w:hint="default"/>
+      </w:rPr>
+    </w:lvl>
+  </w:abstractNum>
+  <w:abstractNum w:abstractNumId="20">
+    <w:nsid w:val="63686ABE"/>
+    <w:multiLevelType w:val="hybridMultilevel"/>
+    <w:tmpl w:val="966AE520"/>
+    <w:lvl w:ilvl="0" w:tplc="04090001">
+      <w:start w:val="1"/>
+      <w:numFmt w:val="bullet"/>
+      <w:lvlText w:val=""/>
+      <w:lvlJc w:val="left"/>
+      <w:pPr>
+        <w:ind w:left="720" w:hanging="360"/>
+      </w:pPr>
+      <w:rPr>
+        <w:rFonts w:ascii="Symbol" w:hAnsi="Symbol" w:hint="default"/>
+      </w:rPr>
+    </w:lvl>
+    <w:lvl w:ilvl="1" w:tplc="04090003" w:tentative="1">
+      <w:start w:val="1"/>
+      <w:numFmt w:val="bullet"/>
+      <w:lvlText w:val="o"/>
+      <w:lvlJc w:val="left"/>
+      <w:pPr>
+        <w:ind w:left="1440" w:hanging="360"/>
+      </w:pPr>
+      <w:rPr>
+        <w:rFonts w:ascii="Courier New" w:hAnsi="Courier New" w:cs="Courier New" w:hint="default"/>
+      </w:rPr>
+    </w:lvl>
+    <w:lvl w:ilvl="2" w:tplc="04090005" w:tentative="1">
+      <w:start w:val="1"/>
+      <w:numFmt w:val="bullet"/>
+      <w:lvlText w:val=""/>
+      <w:lvlJc w:val="left"/>
+      <w:pPr>
+        <w:ind w:left="2160" w:hanging="360"/>
+      </w:pPr>
+      <w:rPr>
+        <w:rFonts w:ascii="Wingdings" w:hAnsi="Wingdings" w:hint="default"/>
+      </w:rPr>
+    </w:lvl>
+    <w:lvl w:ilvl="3" w:tplc="04090001" w:tentative="1">
+      <w:start w:val="1"/>
+      <w:numFmt w:val="bullet"/>
+      <w:lvlText w:val=""/>
+      <w:lvlJc w:val="left"/>
+      <w:pPr>
+        <w:ind w:left="2880" w:hanging="360"/>
+      </w:pPr>
+      <w:rPr>
+        <w:rFonts w:ascii="Symbol" w:hAnsi="Symbol" w:hint="default"/>
+      </w:rPr>
+    </w:lvl>
+    <w:lvl w:ilvl="4" w:tplc="04090003" w:tentative="1">
+      <w:start w:val="1"/>
+      <w:numFmt w:val="bullet"/>
+      <w:lvlText w:val="o"/>
+      <w:lvlJc w:val="left"/>
+      <w:pPr>
+        <w:ind w:left="3600" w:hanging="360"/>
+      </w:pPr>
+      <w:rPr>
+        <w:rFonts w:ascii="Courier New" w:hAnsi="Courier New" w:cs="Courier New" w:hint="default"/>
+      </w:rPr>
+    </w:lvl>
+    <w:lvl w:ilvl="5" w:tplc="04090005" w:tentative="1">
+      <w:start w:val="1"/>
+      <w:numFmt w:val="bullet"/>
+      <w:lvlText w:val=""/>
+      <w:lvlJc w:val="left"/>
+      <w:pPr>
+        <w:ind w:left="4320" w:hanging="360"/>
+      </w:pPr>
+      <w:rPr>
+        <w:rFonts w:ascii="Wingdings" w:hAnsi="Wingdings" w:hint="default"/>
+      </w:rPr>
+    </w:lvl>
+    <w:lvl w:ilvl="6" w:tplc="04090001" w:tentative="1">
+      <w:start w:val="1"/>
+      <w:numFmt w:val="bullet"/>
+      <w:lvlText w:val=""/>
+      <w:lvlJc w:val="left"/>
+      <w:pPr>
+        <w:ind w:left="5040" w:hanging="360"/>
+      </w:pPr>
+      <w:rPr>
+        <w:rFonts w:ascii="Symbol" w:hAnsi="Symbol" w:hint="default"/>
+      </w:rPr>
+    </w:lvl>
+    <w:lvl w:ilvl="7" w:tplc="04090003" w:tentative="1">
+      <w:start w:val="1"/>
+      <w:numFmt w:val="bullet"/>
+      <w:lvlText w:val="o"/>
+      <w:lvlJc w:val="left"/>
+      <w:pPr>
+        <w:ind w:left="5760" w:hanging="360"/>
+      </w:pPr>
+      <w:rPr>
+        <w:rFonts w:ascii="Courier New" w:hAnsi="Courier New" w:cs="Courier New" w:hint="default"/>
+      </w:rPr>
+    </w:lvl>
+    <w:lvl w:ilvl="8" w:tplc="04090005" w:tentative="1">
+      <w:start w:val="1"/>
+      <w:numFmt w:val="bullet"/>
+      <w:lvlText w:val=""/>
+      <w:lvlJc w:val="left"/>
+      <w:pPr>
+        <w:ind w:left="6480" w:hanging="360"/>
+      </w:pPr>
+      <w:rPr>
+        <w:rFonts w:ascii="Wingdings" w:hAnsi="Wingdings" w:hint="default"/>
+      </w:rPr>
+    </w:lvl>
+  </w:abstractNum>
+  <w:abstractNum w:abstractNumId="21">
+    <w:nsid w:val="6C1819AF"/>
+    <w:multiLevelType w:val="hybridMultilevel"/>
+    <w:tmpl w:val="106A302A"/>
+    <w:lvl w:ilvl="0" w:tplc="04090001">
+      <w:start w:val="1"/>
+      <w:numFmt w:val="bullet"/>
+      <w:lvlText w:val=""/>
+      <w:lvlJc w:val="left"/>
+      <w:pPr>
+        <w:ind w:left="720" w:hanging="360"/>
+      </w:pPr>
+      <w:rPr>
+        <w:rFonts w:ascii="Symbol" w:hAnsi="Symbol" w:hint="default"/>
+      </w:rPr>
+    </w:lvl>
+    <w:lvl w:ilvl="1" w:tplc="04090003">
+      <w:start w:val="1"/>
+      <w:numFmt w:val="bullet"/>
+      <w:lvlText w:val="o"/>
+      <w:lvlJc w:val="left"/>
+      <w:pPr>
+        <w:ind w:left="1440" w:hanging="360"/>
+      </w:pPr>
+      <w:rPr>
+        <w:rFonts w:ascii="Courier New" w:hAnsi="Courier New" w:cs="Courier New" w:hint="default"/>
+      </w:rPr>
+    </w:lvl>
+    <w:lvl w:ilvl="2" w:tplc="04090005" w:tentative="1">
+      <w:start w:val="1"/>
+      <w:numFmt w:val="bullet"/>
+      <w:lvlText w:val=""/>
+      <w:lvlJc w:val="left"/>
+      <w:pPr>
+        <w:ind w:left="2160" w:hanging="360"/>
+      </w:pPr>
+      <w:rPr>
+        <w:rFonts w:ascii="Wingdings" w:hAnsi="Wingdings" w:hint="default"/>
+      </w:rPr>
+    </w:lvl>
+    <w:lvl w:ilvl="3" w:tplc="04090001" w:tentative="1">
+      <w:start w:val="1"/>
+      <w:numFmt w:val="bullet"/>
+      <w:lvlText w:val=""/>
+      <w:lvlJc w:val="left"/>
+      <w:pPr>
+        <w:ind w:left="2880" w:hanging="360"/>
+      </w:pPr>
+      <w:rPr>
+        <w:rFonts w:ascii="Symbol" w:hAnsi="Symbol" w:hint="default"/>
+      </w:rPr>
+    </w:lvl>
+    <w:lvl w:ilvl="4" w:tplc="04090003" w:tentative="1">
+      <w:start w:val="1"/>
+      <w:numFmt w:val="bullet"/>
+      <w:lvlText w:val="o"/>
+      <w:lvlJc w:val="left"/>
+      <w:pPr>
+        <w:ind w:left="3600" w:hanging="360"/>
+      </w:pPr>
+      <w:rPr>
+        <w:rFonts w:ascii="Courier New" w:hAnsi="Courier New" w:cs="Courier New" w:hint="default"/>
+      </w:rPr>
+    </w:lvl>
+    <w:lvl w:ilvl="5" w:tplc="04090005" w:tentative="1">
+      <w:start w:val="1"/>
+      <w:numFmt w:val="bullet"/>
+      <w:lvlText w:val=""/>
+      <w:lvlJc w:val="left"/>
+      <w:pPr>
+        <w:ind w:left="4320" w:hanging="360"/>
+      </w:pPr>
+      <w:rPr>
+        <w:rFonts w:ascii="Wingdings" w:hAnsi="Wingdings" w:hint="default"/>
+      </w:rPr>
+    </w:lvl>
+    <w:lvl w:ilvl="6" w:tplc="04090001" w:tentative="1">
+      <w:start w:val="1"/>
+      <w:numFmt w:val="bullet"/>
+      <w:lvlText w:val=""/>
+      <w:lvlJc w:val="left"/>
+      <w:pPr>
+        <w:ind w:left="5040" w:hanging="360"/>
+      </w:pPr>
+      <w:rPr>
+        <w:rFonts w:ascii="Symbol" w:hAnsi="Symbol" w:hint="default"/>
+      </w:rPr>
+    </w:lvl>
+    <w:lvl w:ilvl="7" w:tplc="04090003" w:tentative="1">
+      <w:start w:val="1"/>
+      <w:numFmt w:val="bullet"/>
+      <w:lvlText w:val="o"/>
+      <w:lvlJc w:val="left"/>
+      <w:pPr>
+        <w:ind w:left="5760" w:hanging="360"/>
+      </w:pPr>
+      <w:rPr>
+        <w:rFonts w:ascii="Courier New" w:hAnsi="Courier New" w:cs="Courier New" w:hint="default"/>
+      </w:rPr>
+    </w:lvl>
+    <w:lvl w:ilvl="8" w:tplc="04090005" w:tentative="1">
+      <w:start w:val="1"/>
+      <w:numFmt w:val="bullet"/>
+      <w:lvlText w:val=""/>
+      <w:lvlJc w:val="left"/>
+      <w:pPr>
+        <w:ind w:left="6480" w:hanging="360"/>
+      </w:pPr>
+      <w:rPr>
+        <w:rFonts w:ascii="Wingdings" w:hAnsi="Wingdings" w:hint="default"/>
+      </w:rPr>
+    </w:lvl>
+  </w:abstractNum>
+  <w:abstractNum w:abstractNumId="22">
+    <w:nsid w:val="7EE61971"/>
+    <w:multiLevelType w:val="hybridMultilevel"/>
+    <w:tmpl w:val="529CBD86"/>
+    <w:lvl w:ilvl="0" w:tplc="04090001">
+      <w:start w:val="1"/>
+      <w:numFmt w:val="bullet"/>
+      <w:lvlText w:val=""/>
+      <w:lvlJc w:val="left"/>
+      <w:pPr>
+        <w:ind w:left="720" w:hanging="360"/>
+      </w:pPr>
+      <w:rPr>
+        <w:rFonts w:ascii="Symbol" w:hAnsi="Symbol" w:hint="default"/>
+      </w:rPr>
+    </w:lvl>
+    <w:lvl w:ilvl="1" w:tplc="04090003" w:tentative="1">
+      <w:start w:val="1"/>
+      <w:numFmt w:val="bullet"/>
+      <w:lvlText w:val="o"/>
+      <w:lvlJc w:val="left"/>
+      <w:pPr>
+        <w:ind w:left="1440" w:hanging="360"/>
+      </w:pPr>
+      <w:rPr>
+        <w:rFonts w:ascii="Courier New" w:hAnsi="Courier New" w:cs="Courier New" w:hint="default"/>
+      </w:rPr>
+    </w:lvl>
+    <w:lvl w:ilvl="2" w:tplc="04090005" w:tentative="1">
+      <w:start w:val="1"/>
+      <w:numFmt w:val="bullet"/>
+      <w:lvlText w:val=""/>
+      <w:lvlJc w:val="left"/>
+      <w:pPr>
+        <w:ind w:left="2160" w:hanging="360"/>
+      </w:pPr>
+      <w:rPr>
+        <w:rFonts w:ascii="Wingdings" w:hAnsi="Wingdings" w:hint="default"/>
+      </w:rPr>
+    </w:lvl>
+    <w:lvl w:ilvl="3" w:tplc="04090001" w:tentative="1">
+      <w:start w:val="1"/>
+      <w:numFmt w:val="bullet"/>
+      <w:lvlText w:val=""/>
+      <w:lvlJc w:val="left"/>
+      <w:pPr>
+        <w:ind w:left="2880" w:hanging="360"/>
+      </w:pPr>
+      <w:rPr>
+        <w:rFonts w:ascii="Symbol" w:hAnsi="Symbol" w:hint="default"/>
+      </w:rPr>
+    </w:lvl>
+    <w:lvl w:ilvl="4" w:tplc="04090003" w:tentative="1">
+      <w:start w:val="1"/>
+      <w:numFmt w:val="bullet"/>
+      <w:lvlText w:val="o"/>
+      <w:lvlJc w:val="left"/>
+      <w:pPr>
+        <w:ind w:left="3600" w:hanging="360"/>
+      </w:pPr>
+      <w:rPr>
+        <w:rFonts w:ascii="Courier New" w:hAnsi="Courier New" w:cs="Courier New" w:hint="default"/>
+      </w:rPr>
+    </w:lvl>
+    <w:lvl w:ilvl="5" w:tplc="04090005" w:tentative="1">
+      <w:start w:val="1"/>
+      <w:numFmt w:val="bullet"/>
+      <w:lvlText w:val=""/>
+      <w:lvlJc w:val="left"/>
+      <w:pPr>
+        <w:ind w:left="4320" w:hanging="360"/>
+      </w:pPr>
+      <w:rPr>
+        <w:rFonts w:ascii="Wingdings" w:hAnsi="Wingdings" w:hint="default"/>
+      </w:rPr>
+    </w:lvl>
+    <w:lvl w:ilvl="6" w:tplc="04090001" w:tentative="1">
+      <w:start w:val="1"/>
+      <w:numFmt w:val="bullet"/>
+      <w:lvlText w:val=""/>
+      <w:lvlJc w:val="left"/>
+      <w:pPr>
+        <w:ind w:left="5040" w:hanging="360"/>
+      </w:pPr>
+      <w:rPr>
+        <w:rFonts w:ascii="Symbol" w:hAnsi="Symbol" w:hint="default"/>
+      </w:rPr>
+    </w:lvl>
+    <w:lvl w:ilvl="7" w:tplc="04090003" w:tentative="1">
+      <w:start w:val="1"/>
+      <w:numFmt w:val="bullet"/>
+      <w:lvlText w:val="o"/>
+      <w:lvlJc w:val="left"/>
+      <w:pPr>
+        <w:ind w:left="5760" w:hanging="360"/>
+      </w:pPr>
+      <w:rPr>
+        <w:rFonts w:ascii="Courier New" w:hAnsi="Courier New" w:cs="Courier New" w:hint="default"/>
+      </w:rPr>
+    </w:lvl>
+    <w:lvl w:ilvl="8" w:tplc="04090005" w:tentative="1">
+      <w:start w:val="1"/>
+      <w:numFmt w:val="bullet"/>
+      <w:lvlText w:val=""/>
+      <w:lvlJc w:val="left"/>
+      <w:pPr>
+        <w:ind w:left="6480" w:hanging="360"/>
+      </w:pPr>
+      <w:rPr>
+        <w:rFonts w:ascii="Wingdings" w:hAnsi="Wingdings" w:hint="default"/>
+      </w:rPr>
+    </w:lvl>
+  </w:abstractNum>
+  <w:abstractNum w:abstractNumId="23">
     <w:nsid w:val="7EFD06A6"/>
     <w:multiLevelType w:val="hybridMultilevel"/>
     <w:tmpl w:val="6E729096"/>
@@ -5242,34 +9427,76 @@
     </w:lvl>
   </w:abstractNum>
   <w:num w:numId="1">
+    <w:abstractNumId w:val="15"/>
+  </w:num>
+  <w:num w:numId="2">
+    <w:abstractNumId w:val="6"/>
+  </w:num>
+  <w:num w:numId="3">
+    <w:abstractNumId w:val="13"/>
+  </w:num>
+  <w:num w:numId="4">
     <w:abstractNumId w:val="7"/>
   </w:num>
-  <w:num w:numId="2">
+  <w:num w:numId="5">
+    <w:abstractNumId w:val="12"/>
+  </w:num>
+  <w:num w:numId="6">
+    <w:abstractNumId w:val="5"/>
+  </w:num>
+  <w:num w:numId="7">
+    <w:abstractNumId w:val="16"/>
+  </w:num>
+  <w:num w:numId="8">
+    <w:abstractNumId w:val="14"/>
+  </w:num>
+  <w:num w:numId="9">
+    <w:abstractNumId w:val="11"/>
+  </w:num>
+  <w:num w:numId="10">
+    <w:abstractNumId w:val="23"/>
+  </w:num>
+  <w:num w:numId="11">
+    <w:abstractNumId w:val="4"/>
+  </w:num>
+  <w:num w:numId="12">
+    <w:abstractNumId w:val="10"/>
+  </w:num>
+  <w:num w:numId="13">
+    <w:abstractNumId w:val="19"/>
+  </w:num>
+  <w:num w:numId="14">
+    <w:abstractNumId w:val="18"/>
+  </w:num>
+  <w:num w:numId="15">
+    <w:abstractNumId w:val="3"/>
+  </w:num>
+  <w:num w:numId="16">
+    <w:abstractNumId w:val="17"/>
+  </w:num>
+  <w:num w:numId="17">
+    <w:abstractNumId w:val="8"/>
+  </w:num>
+  <w:num w:numId="18">
+    <w:abstractNumId w:val="2"/>
+  </w:num>
+  <w:num w:numId="19">
+    <w:abstractNumId w:val="22"/>
+  </w:num>
+  <w:num w:numId="20">
+    <w:abstractNumId w:val="21"/>
+  </w:num>
+  <w:num w:numId="21">
     <w:abstractNumId w:val="1"/>
   </w:num>
-  <w:num w:numId="3">
-    <w:abstractNumId w:val="5"/>
+  <w:num w:numId="22">
+    <w:abstractNumId w:val="9"/>
   </w:num>
-  <w:num w:numId="4">
-    <w:abstractNumId w:val="2"/>
-  </w:num>
-  <w:num w:numId="5">
-    <w:abstractNumId w:val="4"/>
-  </w:num>
-  <w:num w:numId="6">
+  <w:num w:numId="23">
     <w:abstractNumId w:val="0"/>
   </w:num>
-  <w:num w:numId="7">
-    <w:abstractNumId w:val="8"/>
-  </w:num>
-  <w:num w:numId="8">
-    <w:abstractNumId w:val="6"/>
-  </w:num>
-  <w:num w:numId="9">
-    <w:abstractNumId w:val="3"/>
-  </w:num>
-  <w:num w:numId="10">
-    <w:abstractNumId w:val="9"/>
+  <w:num w:numId="24">
+    <w:abstractNumId w:val="20"/>
   </w:num>
 </w:numbering>
 </file>
@@ -5988,7 +10215,7 @@
 </file>
 
 <file path=customXml/itemProps1.xml><?xml version="1.0" encoding="utf-8"?>
-<ds:datastoreItem xmlns:ds="http://schemas.openxmlformats.org/officeDocument/2006/customXml" ds:itemID="{674457D9-8ADE-4103-9614-60C4A6BEFC76}">
+<ds:datastoreItem xmlns:ds="http://schemas.openxmlformats.org/officeDocument/2006/customXml" ds:itemID="{C9831CA6-D213-4138-A504-DB721400993D}">
   <ds:schemaRefs>
     <ds:schemaRef ds:uri="http://schemas.openxmlformats.org/officeDocument/2006/bibliography"/>
   </ds:schemaRefs>

</xml_diff>